<commit_message>
yst part done, todo kmap and mechism explain
</commit_message>
<xml_diff>
--- a/report/lab1/lab1_report_JieWang_3200112404.docx
+++ b/report/lab1/lab1_report_JieWang_3200112404.docx
@@ -283,10 +283,7 @@
         <w:t xml:space="preserve">Jan. 26, 2024, </w:t>
       </w:r>
       <w:r>
-        <w:t xml:space="preserve">Friday </w:t>
-      </w:r>
-      <w:r>
-        <w:t>D-225</w:t>
+        <w:t>Friday D-225</w:t>
       </w:r>
     </w:p>
     <w:p>
@@ -296,13 +293,7 @@
         <w:jc w:val="center"/>
       </w:pPr>
       <w:r>
-        <w:t xml:space="preserve">TA: </w:t>
-      </w:r>
-      <w:r>
-        <w:t>Jiebang Xi</w:t>
-      </w:r>
-      <w:r>
-        <w:t>a</w:t>
+        <w:t>TA: Jiebang Xia</w:t>
       </w:r>
     </w:p>
     <w:p>
@@ -330,6 +321,7 @@
       <w:pPr>
         <w:pStyle w:val="md-end-block"/>
         <w:spacing w:before="0" w:beforeAutospacing="0"/>
+        <w:ind w:firstLine="720"/>
         <w:rPr>
           <w:rFonts w:ascii="Times" w:hAnsi="Times" w:cs="Times"/>
           <w:color w:val="333333"/>
@@ -341,7 +333,7 @@
           <w:rFonts w:ascii="Times" w:hAnsi="Times" w:cs="Times"/>
           <w:color w:val="333333"/>
         </w:rPr>
-        <w:t xml:space="preserve">In this lab, we build a 2-to-1 MUX with Quartus Prime </w:t>
+        <w:t xml:space="preserve">The objective of this lab is to let us get familiar with </w:t>
       </w:r>
       <w:r>
         <w:rPr>
@@ -349,7 +341,7 @@
           <w:rFonts w:ascii="Times" w:hAnsi="Times" w:cs="Times"/>
           <w:color w:val="333333"/>
         </w:rPr>
-        <w:t>Simulation and</w:t>
+        <w:t>Quartus Prime</w:t>
       </w:r>
       <w:r>
         <w:rPr>
@@ -357,7 +349,7 @@
           <w:rFonts w:ascii="Times" w:hAnsi="Times" w:cs="Times"/>
           <w:color w:val="333333"/>
         </w:rPr>
-        <w:t xml:space="preserve"> understand the static hazards</w:t>
+        <w:t xml:space="preserve"> + ModelSim</w:t>
       </w:r>
       <w:r>
         <w:rPr>
@@ -365,7 +357,7 @@
           <w:rFonts w:ascii="Times" w:hAnsi="Times" w:cs="Times"/>
           <w:color w:val="333333"/>
         </w:rPr>
-        <w:t xml:space="preserve"> through the image provided by prof. Chen. </w:t>
+        <w:t xml:space="preserve"> </w:t>
       </w:r>
       <w:r>
         <w:rPr>
@@ -373,7 +365,130 @@
           <w:rFonts w:ascii="Times" w:hAnsi="Times" w:cs="Times"/>
           <w:color w:val="333333"/>
         </w:rPr>
-        <w:t xml:space="preserve">Adding a redundant component helps to fix this hazard. </w:t>
+        <w:t>Simulation</w:t>
+      </w:r>
+      <w:r>
+        <w:rPr>
+          <w:rStyle w:val="md-plain"/>
+          <w:rFonts w:ascii="Times" w:hAnsi="Times" w:cs="Times"/>
+          <w:color w:val="333333"/>
+        </w:rPr>
+        <w:t>. Building a simple 2-to-1</w:t>
+      </w:r>
+      <w:r>
+        <w:t xml:space="preserve"> </w:t>
+      </w:r>
+      <w:r>
+        <w:rPr>
+          <w:rStyle w:val="md-plain"/>
+          <w:rFonts w:ascii="Times" w:hAnsi="Times" w:cs="Times"/>
+          <w:color w:val="333333"/>
+        </w:rPr>
+        <w:t>Multiplexer</w:t>
+      </w:r>
+      <w:r>
+        <w:rPr>
+          <w:rStyle w:val="md-plain"/>
+          <w:rFonts w:ascii="Times" w:hAnsi="Times" w:cs="Times"/>
+          <w:color w:val="333333"/>
+        </w:rPr>
+        <w:t>(MUX)</w:t>
+      </w:r>
+      <w:r>
+        <w:rPr>
+          <w:rStyle w:val="md-plain"/>
+          <w:rFonts w:ascii="Times" w:hAnsi="Times" w:cs="Times"/>
+          <w:color w:val="333333"/>
+        </w:rPr>
+        <w:t xml:space="preserve"> with only NAND gates</w:t>
+      </w:r>
+      <w:r>
+        <w:rPr>
+          <w:rStyle w:val="md-plain"/>
+          <w:rFonts w:ascii="Times" w:hAnsi="Times" w:cs="Times"/>
+          <w:color w:val="333333"/>
+        </w:rPr>
+        <w:t>, we can visualize</w:t>
+      </w:r>
+      <w:r>
+        <w:rPr>
+          <w:rStyle w:val="md-plain"/>
+          <w:rFonts w:ascii="Times" w:hAnsi="Times" w:cs="Times"/>
+          <w:color w:val="333333"/>
+        </w:rPr>
+        <w:t xml:space="preserve"> and</w:t>
+      </w:r>
+      <w:r>
+        <w:rPr>
+          <w:rStyle w:val="md-plain"/>
+          <w:rFonts w:ascii="Times" w:hAnsi="Times" w:cs="Times"/>
+          <w:color w:val="333333"/>
+        </w:rPr>
+        <w:t xml:space="preserve"> understand the static hazards</w:t>
+      </w:r>
+      <w:r>
+        <w:rPr>
+          <w:rStyle w:val="md-plain"/>
+          <w:rFonts w:ascii="Times" w:hAnsi="Times" w:cs="Times"/>
+          <w:color w:val="333333"/>
+        </w:rPr>
+        <w:t xml:space="preserve">. </w:t>
+      </w:r>
+      <w:r>
+        <w:rPr>
+          <w:rStyle w:val="md-plain"/>
+          <w:rFonts w:ascii="Times" w:hAnsi="Times" w:cs="Times"/>
+          <w:color w:val="333333"/>
+        </w:rPr>
+        <w:t xml:space="preserve"> </w:t>
+      </w:r>
+      <w:r>
+        <w:rPr>
+          <w:rStyle w:val="md-plain"/>
+          <w:rFonts w:ascii="Times" w:hAnsi="Times" w:cs="Times"/>
+          <w:color w:val="333333"/>
+        </w:rPr>
+        <w:t>Further, we get practice on avoiding it by a</w:t>
+      </w:r>
+      <w:r>
+        <w:rPr>
+          <w:rStyle w:val="md-plain"/>
+          <w:rFonts w:ascii="Times" w:hAnsi="Times" w:cs="Times"/>
+          <w:color w:val="333333"/>
+        </w:rPr>
+        <w:t>dding a redundant component</w:t>
+      </w:r>
+      <w:r>
+        <w:rPr>
+          <w:rStyle w:val="md-plain"/>
+          <w:rFonts w:ascii="Times" w:hAnsi="Times" w:cs="Times"/>
+          <w:color w:val="333333"/>
+        </w:rPr>
+        <w:t>.</w:t>
+      </w:r>
+      <w:r>
+        <w:rPr>
+          <w:rStyle w:val="md-plain"/>
+          <w:rFonts w:ascii="Times" w:hAnsi="Times" w:cs="Times"/>
+          <w:color w:val="333333"/>
+        </w:rPr>
+        <w:t xml:space="preserve"> The theoretical foundation was established through a Karnaugh Map (K-map)</w:t>
+      </w:r>
+      <w:r>
+        <w:rPr>
+          <w:rStyle w:val="md-plain"/>
+          <w:rFonts w:ascii="Times" w:hAnsi="Times" w:cs="Times"/>
+          <w:color w:val="333333"/>
+        </w:rPr>
+        <w:t xml:space="preserve"> below:</w:t>
+      </w:r>
+      <w:r>
+        <w:rPr>
+          <w:rStyle w:val="md-plain"/>
+          <w:rFonts w:ascii="Times" w:hAnsi="Times" w:cs="Times"/>
+          <w:color w:val="333333"/>
+        </w:rPr>
+        <w:t xml:space="preserve"> </w:t>
       </w:r>
     </w:p>
     <w:p>
@@ -396,7 +511,15 @@
           <w:rFonts w:ascii="Times" w:hAnsi="Times" w:cs="Times"/>
           <w:color w:val="333333"/>
         </w:rPr>
-        <w:t xml:space="preserve">Here is the K-map for 2-to-1 MUX, the formula is </w:t>
+        <w:t>F</w:t>
+      </w:r>
+      <w:r>
+        <w:rPr>
+          <w:rStyle w:val="md-plain"/>
+          <w:rFonts w:ascii="Times" w:hAnsi="Times" w:cs="Times"/>
+          <w:color w:val="333333"/>
+        </w:rPr>
+        <w:t xml:space="preserve">or 2-to-1 MUX, the formula is </w:t>
       </w:r>
       <w:r>
         <w:rPr>
@@ -564,6 +687,29 @@
     </w:p>
     <w:p>
       <w:pPr>
+        <w:pStyle w:val="2"/>
+        <w:rPr>
+          <w:rFonts w:eastAsiaTheme="minorEastAsia" w:hint="eastAsia"/>
+          <w:lang w:eastAsia="zh-CN"/>
+        </w:rPr>
+      </w:pPr>
+      <w:r>
+        <w:rPr>
+          <w:rFonts w:eastAsiaTheme="minorEastAsia" w:hint="eastAsia"/>
+          <w:lang w:eastAsia="zh-CN"/>
+        </w:rPr>
+        <w:t>I</w:t>
+      </w:r>
+      <w:r>
+        <w:rPr>
+          <w:rFonts w:eastAsiaTheme="minorEastAsia"/>
+          <w:lang w:eastAsia="zh-CN"/>
+        </w:rPr>
+        <w:t>mplementation</w:t>
+      </w:r>
+    </w:p>
+    <w:p>
+      <w:pPr>
         <w:pStyle w:val="md-end-block"/>
         <w:spacing w:before="0" w:beforeAutospacing="0"/>
         <w:rPr>
@@ -655,33 +801,32 @@
     <w:p>
       <w:pPr>
         <w:rPr>
+          <w:rFonts w:eastAsiaTheme="minorEastAsia"/>
+          <w:sz w:val="24"/>
+          <w:szCs w:val="24"/>
+          <w:lang w:eastAsia="zh-CN"/>
+        </w:rPr>
+      </w:pPr>
+      <w:r>
+        <w:rPr>
           <w:rFonts w:eastAsiaTheme="minorEastAsia" w:hint="eastAsia"/>
           <w:sz w:val="24"/>
           <w:szCs w:val="24"/>
           <w:lang w:eastAsia="zh-CN"/>
         </w:rPr>
-      </w:pPr>
-      <w:r>
-        <w:rPr>
-          <w:rFonts w:eastAsiaTheme="minorEastAsia" w:hint="eastAsia"/>
+        <w:t>H</w:t>
+      </w:r>
+      <w:r>
+        <w:rPr>
+          <w:rFonts w:eastAsiaTheme="minorEastAsia"/>
           <w:sz w:val="24"/>
           <w:szCs w:val="24"/>
           <w:lang w:eastAsia="zh-CN"/>
         </w:rPr>
-        <w:t>H</w:t>
-      </w:r>
-      <w:r>
-        <w:rPr>
-          <w:rFonts w:eastAsiaTheme="minorEastAsia"/>
-          <w:sz w:val="24"/>
-          <w:szCs w:val="24"/>
-          <w:lang w:eastAsia="zh-CN"/>
-        </w:rPr>
         <w:t>ere is my implementation in the</w:t>
       </w:r>
       <w:r>
         <w:rPr>
-          <w:rStyle w:val="TableNormal"/>
           <w:rFonts w:ascii="Times" w:hAnsi="Times" w:cs="Times"/>
           <w:color w:val="333333"/>
           <w:sz w:val="24"/>
@@ -724,10 +869,10 @@
           <w:noProof/>
         </w:rPr>
         <w:drawing>
-          <wp:inline distT="0" distB="0" distL="0" distR="0" wp14:anchorId="2F3F3508" wp14:editId="653DEBDF">
-            <wp:extent cx="5626100" cy="1931670"/>
-            <wp:effectExtent l="0" t="0" r="0" b="0"/>
-            <wp:docPr id="1337775416" name="图片 4"/>
+          <wp:inline distT="0" distB="0" distL="0" distR="0" wp14:anchorId="012B76AA" wp14:editId="0A0BD4F3">
+            <wp:extent cx="5626100" cy="2094865"/>
+            <wp:effectExtent l="0" t="0" r="0" b="635"/>
+            <wp:docPr id="938990470" name="图片 1"/>
             <wp:cNvGraphicFramePr>
               <a:graphicFrameLocks xmlns:a="http://schemas.openxmlformats.org/drawingml/2006/main" noChangeAspect="1"/>
             </wp:cNvGraphicFramePr>
@@ -735,36 +880,23 @@
               <a:graphicData uri="http://schemas.openxmlformats.org/drawingml/2006/picture">
                 <pic:pic xmlns:pic="http://schemas.openxmlformats.org/drawingml/2006/picture">
                   <pic:nvPicPr>
-                    <pic:cNvPr id="0" name="Picture 7"/>
-                    <pic:cNvPicPr>
-                      <a:picLocks noChangeAspect="1" noChangeArrowheads="1"/>
-                    </pic:cNvPicPr>
+                    <pic:cNvPr id="938990470" name=""/>
+                    <pic:cNvPicPr/>
                   </pic:nvPicPr>
                   <pic:blipFill>
-                    <a:blip r:embed="rId9">
-                      <a:extLst>
-                        <a:ext uri="{28A0092B-C50C-407E-A947-70E740481C1C}">
-                          <a14:useLocalDpi xmlns:a14="http://schemas.microsoft.com/office/drawing/2010/main" val="0"/>
-                        </a:ext>
-                      </a:extLst>
-                    </a:blip>
-                    <a:srcRect/>
+                    <a:blip r:embed="rId9"/>
                     <a:stretch>
                       <a:fillRect/>
                     </a:stretch>
                   </pic:blipFill>
-                  <pic:spPr bwMode="auto">
+                  <pic:spPr>
                     <a:xfrm>
                       <a:off x="0" y="0"/>
-                      <a:ext cx="5626100" cy="1931670"/>
+                      <a:ext cx="5626100" cy="2094865"/>
                     </a:xfrm>
                     <a:prstGeom prst="rect">
                       <a:avLst/>
                     </a:prstGeom>
-                    <a:noFill/>
-                    <a:ln>
-                      <a:noFill/>
-                    </a:ln>
                   </pic:spPr>
                 </pic:pic>
               </a:graphicData>
@@ -789,7 +921,7 @@
         <w:spacing w:before="77"/>
         <w:ind w:left="0"/>
         <w:rPr>
-          <w:rFonts w:eastAsiaTheme="minorEastAsia" w:hint="eastAsia"/>
+          <w:rFonts w:eastAsiaTheme="minorEastAsia"/>
           <w:lang w:eastAsia="zh-CN"/>
         </w:rPr>
       </w:pPr>
@@ -873,15 +1005,15 @@
         <w:pStyle w:val="a3"/>
         <w:spacing w:before="5"/>
         <w:rPr>
+          <w:rFonts w:eastAsiaTheme="minorEastAsia"/>
+          <w:lang w:eastAsia="zh-CN"/>
+        </w:rPr>
+      </w:pPr>
+      <w:r>
+        <w:rPr>
           <w:rFonts w:eastAsiaTheme="minorEastAsia" w:hint="eastAsia"/>
           <w:lang w:eastAsia="zh-CN"/>
         </w:rPr>
-      </w:pPr>
-      <w:r>
-        <w:rPr>
-          <w:rFonts w:eastAsiaTheme="minorEastAsia" w:hint="eastAsia"/>
-          <w:lang w:eastAsia="zh-CN"/>
-        </w:rPr>
         <w:t>I</w:t>
       </w:r>
       <w:r>
@@ -919,51 +1051,16 @@
         <w:pStyle w:val="a3"/>
         <w:spacing w:before="5"/>
         <w:rPr>
-          <w:rFonts w:eastAsiaTheme="minorEastAsia" w:hint="eastAsia"/>
-          <w:lang w:eastAsia="zh-CN"/>
-        </w:rPr>
-      </w:pPr>
-      <w:r>
-        <w:rPr>
-          <w:rFonts w:eastAsiaTheme="minorEastAsia"/>
-          <w:lang w:eastAsia="zh-CN"/>
-        </w:rPr>
-        <w:t>H</w:t>
-      </w:r>
-      <w:r>
-        <w:rPr>
-          <w:rFonts w:eastAsiaTheme="minorEastAsia" w:hint="eastAsia"/>
-          <w:lang w:eastAsia="zh-CN"/>
-        </w:rPr>
-        <w:t>e</w:t>
-      </w:r>
-      <w:r>
-        <w:rPr>
-          <w:rFonts w:eastAsiaTheme="minorEastAsia"/>
-          <w:lang w:eastAsia="zh-CN"/>
-        </w:rPr>
-        <w:t>r</w:t>
-      </w:r>
-      <w:r>
-        <w:rPr>
-          <w:rFonts w:eastAsiaTheme="minorEastAsia" w:hint="eastAsia"/>
-          <w:lang w:eastAsia="zh-CN"/>
-        </w:rPr>
-        <w:t>e</w:t>
-      </w:r>
-      <w:r>
-        <w:rPr>
-          <w:rFonts w:eastAsiaTheme="minorEastAsia"/>
-          <w:lang w:eastAsia="zh-CN"/>
-        </w:rPr>
-        <w:t xml:space="preserve"> is the improved version, solving the static hazard caused by the delay of B</w:t>
-      </w:r>
-      <w:r>
-        <w:rPr>
-          <w:rFonts w:eastAsiaTheme="minorEastAsia"/>
-          <w:lang w:eastAsia="zh-CN"/>
-        </w:rPr>
-        <w:t xml:space="preserve">-Z’s extra NAND gate. </w:t>
+          <w:rFonts w:eastAsiaTheme="minorEastAsia"/>
+          <w:lang w:eastAsia="zh-CN"/>
+        </w:rPr>
+      </w:pPr>
+      <w:r>
+        <w:rPr>
+          <w:rFonts w:eastAsiaTheme="minorEastAsia"/>
+          <w:lang w:eastAsia="zh-CN"/>
+        </w:rPr>
+        <w:t>An improved circuit design was developed to address the static hazard caused by the delay inherent in B-Z's extra NAND gate. This redesign did not alter the fundamental operation of the circuit, as evidenced by the new waveform generated in the simulation. The revised design successfully maintained the expected output while eliminating the static hazard.</w:t>
       </w:r>
     </w:p>
     <w:p>
@@ -982,10 +1079,10 @@
           <w:noProof/>
         </w:rPr>
         <w:drawing>
-          <wp:inline distT="0" distB="0" distL="0" distR="0" wp14:anchorId="794CA30B" wp14:editId="7EF55C6D">
-            <wp:extent cx="5626100" cy="2406650"/>
+          <wp:inline distT="0" distB="0" distL="0" distR="0" wp14:anchorId="45162D5F" wp14:editId="6E8067E5">
+            <wp:extent cx="5626100" cy="2210435"/>
             <wp:effectExtent l="0" t="0" r="0" b="0"/>
-            <wp:docPr id="712679380" name="图片 8" descr="图示, 示意图&#10;&#10;描述已自动生成"/>
+            <wp:docPr id="566617051" name="图片 1" descr="图示, 示意图&#10;&#10;描述已自动生成"/>
             <wp:cNvGraphicFramePr>
               <a:graphicFrameLocks xmlns:a="http://schemas.openxmlformats.org/drawingml/2006/main" noChangeAspect="1"/>
             </wp:cNvGraphicFramePr>
@@ -993,36 +1090,23 @@
               <a:graphicData uri="http://schemas.openxmlformats.org/drawingml/2006/picture">
                 <pic:pic xmlns:pic="http://schemas.openxmlformats.org/drawingml/2006/picture">
                   <pic:nvPicPr>
-                    <pic:cNvPr id="712679380" name="图片 8" descr="图示, 示意图&#10;&#10;描述已自动生成"/>
-                    <pic:cNvPicPr>
-                      <a:picLocks noChangeAspect="1" noChangeArrowheads="1"/>
-                    </pic:cNvPicPr>
+                    <pic:cNvPr id="566617051" name="图片 1" descr="图示, 示意图&#10;&#10;描述已自动生成"/>
+                    <pic:cNvPicPr/>
                   </pic:nvPicPr>
                   <pic:blipFill>
-                    <a:blip r:embed="rId11">
-                      <a:extLst>
-                        <a:ext uri="{28A0092B-C50C-407E-A947-70E740481C1C}">
-                          <a14:useLocalDpi xmlns:a14="http://schemas.microsoft.com/office/drawing/2010/main" val="0"/>
-                        </a:ext>
-                      </a:extLst>
-                    </a:blip>
-                    <a:srcRect/>
+                    <a:blip r:embed="rId11"/>
                     <a:stretch>
                       <a:fillRect/>
                     </a:stretch>
                   </pic:blipFill>
-                  <pic:spPr bwMode="auto">
+                  <pic:spPr>
                     <a:xfrm>
                       <a:off x="0" y="0"/>
-                      <a:ext cx="5626100" cy="2406650"/>
+                      <a:ext cx="5626100" cy="2210435"/>
                     </a:xfrm>
                     <a:prstGeom prst="rect">
                       <a:avLst/>
                     </a:prstGeom>
-                    <a:noFill/>
-                    <a:ln>
-                      <a:noFill/>
-                    </a:ln>
                   </pic:spPr>
                 </pic:pic>
               </a:graphicData>
@@ -1070,7 +1154,7 @@
       <w:pPr>
         <w:pStyle w:val="a3"/>
         <w:rPr>
-          <w:rFonts w:eastAsiaTheme="minorEastAsia" w:hint="eastAsia"/>
+          <w:rFonts w:eastAsiaTheme="minorEastAsia"/>
           <w:lang w:eastAsia="zh-CN"/>
         </w:rPr>
       </w:pPr>
@@ -1094,7 +1178,7 @@
         <w:pStyle w:val="a3"/>
         <w:spacing w:before="5"/>
         <w:rPr>
-          <w:rFonts w:eastAsiaTheme="minorEastAsia" w:hint="eastAsia"/>
+          <w:rFonts w:eastAsiaTheme="minorEastAsia"/>
           <w:b/>
           <w:bCs/>
           <w:lang w:eastAsia="zh-CN"/>
@@ -1168,10 +1252,93 @@
     <w:p>
       <w:pPr>
         <w:pStyle w:val="2"/>
+        <w:rPr>
+          <w:rFonts w:eastAsiaTheme="minorEastAsia" w:hint="eastAsia"/>
+          <w:lang w:eastAsia="zh-CN"/>
+        </w:rPr>
+      </w:pPr>
+      <w:r>
+        <w:rPr>
+          <w:rFonts w:eastAsiaTheme="minorEastAsia" w:hint="eastAsia"/>
+          <w:lang w:eastAsia="zh-CN"/>
+        </w:rPr>
+        <w:lastRenderedPageBreak/>
+        <w:t>T</w:t>
+      </w:r>
+      <w:r>
+        <w:rPr>
+          <w:rFonts w:eastAsiaTheme="minorEastAsia"/>
+          <w:lang w:eastAsia="zh-CN"/>
+        </w:rPr>
+        <w:t>ruth table</w:t>
+      </w:r>
+      <w:r>
+        <w:rPr>
+          <w:rFonts w:eastAsiaTheme="minorEastAsia"/>
+          <w:lang w:eastAsia="zh-CN"/>
+        </w:rPr>
+        <w:t xml:space="preserve"> of circuits</w:t>
+      </w:r>
+    </w:p>
+    <w:p>
+      <w:pPr>
+        <w:pStyle w:val="a3"/>
+      </w:pPr>
+      <w:r>
+        <w:t>The center column separates the truth tables for the original circuit (Part A) and the modified circuit (Part B). In simulations, both circuits will output the same result since ModelSim treats all TTL components as ideal with zero delay. However, due to propagation delays in actual devices, the output will exhibit a temporary "0" when A and C are "1" and B transitions from "1" to "0" in the original circuit. This static hazard is addressed in the modified circuit, preventing the glitch from occurring.</w:t>
+      </w:r>
+    </w:p>
+    <w:p>
+      <w:pPr>
+        <w:pStyle w:val="a3"/>
+      </w:pPr>
+      <w:r>
+        <w:rPr>
+          <w:noProof/>
+        </w:rPr>
+        <w:drawing>
+          <wp:inline distT="0" distB="0" distL="0" distR="0" wp14:anchorId="155583D8" wp14:editId="4EF4A401">
+            <wp:extent cx="5626100" cy="2385060"/>
+            <wp:effectExtent l="0" t="0" r="0" b="0"/>
+            <wp:docPr id="1368968633" name="图片 1" descr="电脑截图&#10;&#10;中度可信度描述已自动生成"/>
+            <wp:cNvGraphicFramePr>
+              <a:graphicFrameLocks xmlns:a="http://schemas.openxmlformats.org/drawingml/2006/main" noChangeAspect="1"/>
+            </wp:cNvGraphicFramePr>
+            <a:graphic xmlns:a="http://schemas.openxmlformats.org/drawingml/2006/main">
+              <a:graphicData uri="http://schemas.openxmlformats.org/drawingml/2006/picture">
+                <pic:pic xmlns:pic="http://schemas.openxmlformats.org/drawingml/2006/picture">
+                  <pic:nvPicPr>
+                    <pic:cNvPr id="1368968633" name="图片 1" descr="电脑截图&#10;&#10;中度可信度描述已自动生成"/>
+                    <pic:cNvPicPr/>
+                  </pic:nvPicPr>
+                  <pic:blipFill>
+                    <a:blip r:embed="rId13"/>
+                    <a:stretch>
+                      <a:fillRect/>
+                    </a:stretch>
+                  </pic:blipFill>
+                  <pic:spPr>
+                    <a:xfrm>
+                      <a:off x="0" y="0"/>
+                      <a:ext cx="5626100" cy="2385060"/>
+                    </a:xfrm>
+                    <a:prstGeom prst="rect">
+                      <a:avLst/>
+                    </a:prstGeom>
+                  </pic:spPr>
+                </pic:pic>
+              </a:graphicData>
+            </a:graphic>
+          </wp:inline>
+        </w:drawing>
+      </w:r>
+    </w:p>
+    <w:p>
+      <w:pPr>
+        <w:pStyle w:val="2"/>
         <w:spacing w:before="1"/>
       </w:pPr>
       <w:r>
-        <w:lastRenderedPageBreak/>
         <w:t>Answers</w:t>
       </w:r>
       <w:r>
@@ -1242,7 +1409,7 @@
         </w:numPr>
         <w:spacing w:before="4"/>
         <w:rPr>
-          <w:rFonts w:eastAsiaTheme="minorEastAsia" w:hint="eastAsia"/>
+          <w:rFonts w:eastAsiaTheme="minorEastAsia"/>
           <w:b/>
           <w:bCs/>
           <w:lang w:eastAsia="zh-CN"/>
@@ -1277,8 +1444,8 @@
           <w:noProof/>
         </w:rPr>
         <w:drawing>
-          <wp:inline distT="0" distB="0" distL="0" distR="0" wp14:anchorId="4449F48E" wp14:editId="54744D63">
-            <wp:extent cx="5626100" cy="3375660"/>
+          <wp:inline distT="0" distB="0" distL="0" distR="0" wp14:anchorId="4449F48E" wp14:editId="43BDAB92">
+            <wp:extent cx="2611755" cy="1567053"/>
             <wp:effectExtent l="0" t="0" r="0" b="0"/>
             <wp:docPr id="2101808427" name="图片 14"/>
             <wp:cNvGraphicFramePr>
@@ -1294,7 +1461,7 @@
                     </pic:cNvPicPr>
                   </pic:nvPicPr>
                   <pic:blipFill>
-                    <a:blip r:embed="rId13">
+                    <a:blip r:embed="rId14" cstate="print">
                       <a:extLst>
                         <a:ext uri="{28A0092B-C50C-407E-A947-70E740481C1C}">
                           <a14:useLocalDpi xmlns:a14="http://schemas.microsoft.com/office/drawing/2010/main" val="0"/>
@@ -1309,7 +1476,7 @@
                   <pic:spPr bwMode="auto">
                     <a:xfrm>
                       <a:off x="0" y="0"/>
-                      <a:ext cx="5626100" cy="3375660"/>
+                      <a:ext cx="2626001" cy="1575601"/>
                     </a:xfrm>
                     <a:prstGeom prst="rect">
                       <a:avLst/>
@@ -1330,24 +1497,16 @@
       <w:pPr>
         <w:pStyle w:val="a3"/>
         <w:spacing w:before="4"/>
-        <w:rPr>
-          <w:rFonts w:eastAsiaTheme="minorEastAsia" w:hint="eastAsia"/>
-          <w:lang w:eastAsia="zh-CN"/>
-        </w:rPr>
-      </w:pPr>
-      <w:r>
-        <w:rPr>
-          <w:rFonts w:eastAsiaTheme="minorEastAsia" w:hint="eastAsia"/>
-          <w:lang w:eastAsia="zh-CN"/>
-        </w:rPr>
-        <w:t>A</w:t>
-      </w:r>
-      <w:r>
-        <w:rPr>
-          <w:rFonts w:eastAsiaTheme="minorEastAsia"/>
-          <w:lang w:eastAsia="zh-CN"/>
-        </w:rPr>
-        <w:t>s</w:t>
+        <w:ind w:left="440"/>
+      </w:pPr>
+      <w:r>
+        <w:t>This setup demonstrated the presence of glitches</w:t>
+      </w:r>
+      <w:r>
+        <w:t xml:space="preserve"> due to static hazards</w:t>
+      </w:r>
+      <w:r>
+        <w:t xml:space="preserve">. </w:t>
       </w:r>
     </w:p>
     <w:p>
@@ -1381,9 +1540,9 @@
           <w:noProof/>
         </w:rPr>
         <w:drawing>
-          <wp:inline distT="0" distB="0" distL="0" distR="0" wp14:anchorId="6437CC64" wp14:editId="1F1F9F01">
-            <wp:extent cx="5626100" cy="3375660"/>
-            <wp:effectExtent l="0" t="0" r="0" b="0"/>
+          <wp:inline distT="0" distB="0" distL="0" distR="0" wp14:anchorId="6437CC64" wp14:editId="311A3503">
+            <wp:extent cx="2590800" cy="1554480"/>
+            <wp:effectExtent l="0" t="0" r="0" b="7620"/>
             <wp:docPr id="941564497" name="图片 13"/>
             <wp:cNvGraphicFramePr>
               <a:graphicFrameLocks xmlns:a="http://schemas.openxmlformats.org/drawingml/2006/main" noChangeAspect="1"/>
@@ -1398,7 +1557,7 @@
                     </pic:cNvPicPr>
                   </pic:nvPicPr>
                   <pic:blipFill>
-                    <a:blip r:embed="rId14">
+                    <a:blip r:embed="rId15" cstate="print">
                       <a:extLst>
                         <a:ext uri="{28A0092B-C50C-407E-A947-70E740481C1C}">
                           <a14:useLocalDpi xmlns:a14="http://schemas.microsoft.com/office/drawing/2010/main" val="0"/>
@@ -1413,7 +1572,7 @@
                   <pic:spPr bwMode="auto">
                     <a:xfrm>
                       <a:off x="0" y="0"/>
-                      <a:ext cx="5626100" cy="3375660"/>
+                      <a:ext cx="2597078" cy="1558247"/>
                     </a:xfrm>
                     <a:prstGeom prst="rect">
                       <a:avLst/>
@@ -1435,6 +1594,31 @@
         <w:pStyle w:val="a3"/>
         <w:spacing w:before="4"/>
       </w:pPr>
+      <w:r>
+        <w:t>the redundant term effectively mitigated the glitch observed in the naïve implementation.</w:t>
+      </w:r>
+    </w:p>
+    <w:p>
+      <w:pPr>
+        <w:pStyle w:val="2"/>
+      </w:pPr>
+      <w:r>
+        <w:t xml:space="preserve">Analysis </w:t>
+      </w:r>
+    </w:p>
+    <w:p>
+      <w:r>
+        <w:t>The naive approach cause a subsequent glitch as the signal drops for 1 to 0 this is caused by the delay within circuit To suppress this glitch reducing the static hazards</w:t>
+      </w:r>
+      <w:r>
+        <w:t>,</w:t>
+      </w:r>
+      <w:r>
+        <w:t>we involves a new redundant term avoiding this happens As for the noise it's hard to handle we may include filter or trigger to reduce</w:t>
+      </w:r>
+      <w:r>
+        <w:t>.</w:t>
+      </w:r>
     </w:p>
     <w:p>
       <w:pPr>
@@ -1443,9 +1627,6 @@
           <w:szCs w:val="24"/>
         </w:rPr>
       </w:pPr>
-      <w:r>
-        <w:br w:type="page"/>
-      </w:r>
     </w:p>
     <w:p>
       <w:pPr>
@@ -1540,10 +1721,10 @@
           <w:noProof/>
         </w:rPr>
         <w:drawing>
-          <wp:inline distT="0" distB="0" distL="0" distR="0" wp14:anchorId="38F1B563" wp14:editId="7DE9A86E">
-            <wp:extent cx="2877094" cy="3226826"/>
-            <wp:effectExtent l="0" t="0" r="0" b="0"/>
-            <wp:docPr id="1264406806" name="图片 12" descr="形状&#10;&#10;中度可信度描述已自动生成"/>
+          <wp:inline distT="0" distB="0" distL="0" distR="0" wp14:anchorId="6DEF52D7" wp14:editId="02F96969">
+            <wp:extent cx="2848920" cy="3215485"/>
+            <wp:effectExtent l="0" t="0" r="8890" b="4445"/>
+            <wp:docPr id="1985369065" name="图片 1" descr="图表, 箱线图&#10;&#10;描述已自动生成"/>
             <wp:cNvGraphicFramePr>
               <a:graphicFrameLocks xmlns:a="http://schemas.openxmlformats.org/drawingml/2006/main" noChangeAspect="1"/>
             </wp:cNvGraphicFramePr>
@@ -1551,131 +1732,680 @@
               <a:graphicData uri="http://schemas.openxmlformats.org/drawingml/2006/picture">
                 <pic:pic xmlns:pic="http://schemas.openxmlformats.org/drawingml/2006/picture">
                   <pic:nvPicPr>
-                    <pic:cNvPr id="1264406806" name="图片 12" descr="形状&#10;&#10;中度可信度描述已自动生成"/>
-                    <pic:cNvPicPr>
-                      <a:picLocks noChangeAspect="1" noChangeArrowheads="1"/>
-                    </pic:cNvPicPr>
+                    <pic:cNvPr id="1985369065" name="图片 1" descr="图表, 箱线图&#10;&#10;描述已自动生成"/>
+                    <pic:cNvPicPr/>
                   </pic:nvPicPr>
                   <pic:blipFill>
-                    <a:blip r:embed="rId15">
+                    <a:blip r:embed="rId16"/>
+                    <a:stretch>
+                      <a:fillRect/>
+                    </a:stretch>
+                  </pic:blipFill>
+                  <pic:spPr>
+                    <a:xfrm>
+                      <a:off x="0" y="0"/>
+                      <a:ext cx="2855847" cy="3223303"/>
+                    </a:xfrm>
+                    <a:prstGeom prst="rect">
+                      <a:avLst/>
+                    </a:prstGeom>
+                  </pic:spPr>
+                </pic:pic>
+              </a:graphicData>
+            </a:graphic>
+          </wp:inline>
+        </w:drawing>
+      </w:r>
+      <w:r>
+        <w:t xml:space="preserve"> </w:t>
+      </w:r>
+    </w:p>
+    <w:p>
+      <w:pPr>
+        <w:pStyle w:val="a3"/>
+        <w:spacing w:before="5"/>
+      </w:pPr>
+      <w:r>
+        <w:t>In summary, for the circuit of part A:</w:t>
+      </w:r>
+    </w:p>
+    <w:p>
+      <w:pPr>
+        <w:pStyle w:val="a3"/>
+        <w:numPr>
+          <w:ilvl w:val="0"/>
+          <w:numId w:val="4"/>
+        </w:numPr>
+        <w:spacing w:before="5"/>
+      </w:pPr>
+      <w:r>
+        <w:rPr>
+          <w:b/>
+          <w:bCs/>
+        </w:rPr>
+        <w:t>Falling edge of B</w:t>
+      </w:r>
+      <w:r>
+        <w:t>: Z stabilizes at most after 40 ns.</w:t>
+      </w:r>
+    </w:p>
+    <w:p>
+      <w:pPr>
+        <w:pStyle w:val="a3"/>
+        <w:numPr>
+          <w:ilvl w:val="0"/>
+          <w:numId w:val="4"/>
+        </w:numPr>
+        <w:spacing w:before="5"/>
+      </w:pPr>
+      <w:r>
+        <w:rPr>
+          <w:b/>
+          <w:bCs/>
+        </w:rPr>
+        <w:t>Rising edge of B</w:t>
+      </w:r>
+      <w:r>
+        <w:t>: Z stabilizes at most after 40 ns.</w:t>
+      </w:r>
+    </w:p>
+    <w:p>
+      <w:pPr>
+        <w:pStyle w:val="a3"/>
+        <w:spacing w:line="274" w:lineRule="exact"/>
+      </w:pPr>
+    </w:p>
+    <w:p>
+      <w:pPr>
+        <w:pStyle w:val="a3"/>
+        <w:numPr>
+          <w:ilvl w:val="0"/>
+          <w:numId w:val="1"/>
+        </w:numPr>
+        <w:spacing w:line="274" w:lineRule="exact"/>
+        <w:rPr>
+          <w:rFonts w:eastAsiaTheme="minorEastAsia"/>
+          <w:lang w:eastAsia="zh-CN"/>
+        </w:rPr>
+      </w:pPr>
+      <w:r>
+        <w:t>How long does it take the output Z to stabilize on the falling edge of B (in ns)?  How long does it take on the rising edge (in ns)? Are there any potential glitches in the output, Z? If so, explain what makes these glitches occur.</w:t>
+      </w:r>
+    </w:p>
+    <w:p>
+      <w:pPr>
+        <w:pStyle w:val="a3"/>
+        <w:spacing w:line="274" w:lineRule="exact"/>
+        <w:ind w:left="460"/>
+        <w:rPr>
+          <w:rFonts w:eastAsiaTheme="minorEastAsia"/>
+          <w:lang w:eastAsia="zh-CN"/>
+        </w:rPr>
+      </w:pPr>
+    </w:p>
+    <w:p>
+      <w:pPr>
+        <w:pStyle w:val="a3"/>
+        <w:spacing w:before="5"/>
+      </w:pPr>
+      <w:r>
+        <w:t xml:space="preserve">For the </w:t>
+      </w:r>
+      <w:r>
+        <w:rPr>
+          <w:b/>
+          <w:bCs/>
+        </w:rPr>
+        <w:t>falling edge of B</w:t>
+      </w:r>
+      <w:r>
+        <w:t>:</w:t>
+      </w:r>
+    </w:p>
+    <w:p>
+      <w:pPr>
+        <w:pStyle w:val="a3"/>
+        <w:numPr>
+          <w:ilvl w:val="0"/>
+          <w:numId w:val="5"/>
+        </w:numPr>
+        <w:spacing w:before="5"/>
+      </w:pPr>
+      <w:r>
+        <w:t>When B goes from 1 to 0, both inputs to the NAND gate forming the A•B term will be at logic level 1 briefly, due to the propagation delay in the gate that takes B as an input. This causes the A•B output to go to logic level 1 temporarily.</w:t>
+      </w:r>
+    </w:p>
+    <w:p>
+      <w:pPr>
+        <w:pStyle w:val="a3"/>
+        <w:numPr>
+          <w:ilvl w:val="0"/>
+          <w:numId w:val="5"/>
+        </w:numPr>
+        <w:spacing w:before="5"/>
+      </w:pPr>
+      <w:r>
+        <w:t>Simultaneously, the B•C output will also go to logic level 1 as both B and C are at logic level 0 momentarily because of the delay.</w:t>
+      </w:r>
+    </w:p>
+    <w:p>
+      <w:pPr>
+        <w:pStyle w:val="a3"/>
+        <w:numPr>
+          <w:ilvl w:val="0"/>
+          <w:numId w:val="5"/>
+        </w:numPr>
+        <w:spacing w:before="5"/>
+      </w:pPr>
+      <w:r>
+        <w:t>The output Z, which is an OR function of A•B and B•C, will thus see both inputs at logic level 1 briefly, causing Z to go to logic level 0.</w:t>
+      </w:r>
+    </w:p>
+    <w:p>
+      <w:pPr>
+        <w:pStyle w:val="a3"/>
+        <w:numPr>
+          <w:ilvl w:val="0"/>
+          <w:numId w:val="5"/>
+        </w:numPr>
+        <w:spacing w:before="5"/>
+      </w:pPr>
+      <w:r>
+        <w:t>This glitch will last until the NAND gate outputs stabilize to their correct values after the propagation delay. So, Z will stabilize after at most 20ns, which is the maximum delay of the NAND gate.</w:t>
+      </w:r>
+    </w:p>
+    <w:p>
+      <w:pPr>
+        <w:pStyle w:val="a3"/>
+        <w:spacing w:before="5"/>
+      </w:pPr>
+      <w:r>
+        <w:t xml:space="preserve">For the </w:t>
+      </w:r>
+      <w:r>
+        <w:rPr>
+          <w:b/>
+          <w:bCs/>
+        </w:rPr>
+        <w:t>rising edge of B</w:t>
+      </w:r>
+      <w:r>
+        <w:t>:</w:t>
+      </w:r>
+    </w:p>
+    <w:p>
+      <w:pPr>
+        <w:pStyle w:val="a3"/>
+        <w:numPr>
+          <w:ilvl w:val="0"/>
+          <w:numId w:val="6"/>
+        </w:numPr>
+        <w:spacing w:before="5"/>
+      </w:pPr>
+      <w:r>
+        <w:t>When B goes from 0 to 1, the A•B term will not immediately reflect this change due to the propagation delay. If A is at logic level 1, the A•B output will temporarily be at logic level 0.</w:t>
+      </w:r>
+    </w:p>
+    <w:p>
+      <w:pPr>
+        <w:pStyle w:val="a3"/>
+        <w:numPr>
+          <w:ilvl w:val="0"/>
+          <w:numId w:val="6"/>
+        </w:numPr>
+        <w:spacing w:before="5"/>
+      </w:pPr>
+      <w:r>
+        <w:t>The B•C term will similarly not immediately reflect the change, causing a temporary logic level 0 if C is at logic level 1.</w:t>
+      </w:r>
+    </w:p>
+    <w:p>
+      <w:pPr>
+        <w:pStyle w:val="a3"/>
+        <w:numPr>
+          <w:ilvl w:val="0"/>
+          <w:numId w:val="6"/>
+        </w:numPr>
+        <w:spacing w:before="5"/>
+      </w:pPr>
+      <w:r>
+        <w:t>Z will stabilize to logic level 1 after the NAND gates have propagated the change, which again takes at most 20ns.</w:t>
+      </w:r>
+    </w:p>
+    <w:p>
+      <w:pPr>
+        <w:pStyle w:val="a3"/>
+        <w:spacing w:before="5"/>
+      </w:pPr>
+      <w:r>
+        <w:rPr>
+          <w:b/>
+          <w:bCs/>
+        </w:rPr>
+        <w:lastRenderedPageBreak/>
+        <w:t>Potential Glitches in Output Z</w:t>
+      </w:r>
+      <w:r>
+        <w:t>:</w:t>
+      </w:r>
+    </w:p>
+    <w:p>
+      <w:pPr>
+        <w:pStyle w:val="a3"/>
+        <w:numPr>
+          <w:ilvl w:val="0"/>
+          <w:numId w:val="7"/>
+        </w:numPr>
+        <w:spacing w:before="5"/>
+      </w:pPr>
+      <w:r>
+        <w:t>Glitches in the output Z occur due to the propagation delays of the gates. When B changes state, there's a brief period where the old values of A and C are still 'seen' by the NAND gates due to the delay.</w:t>
+      </w:r>
+    </w:p>
+    <w:p>
+      <w:pPr>
+        <w:pStyle w:val="a3"/>
+        <w:numPr>
+          <w:ilvl w:val="0"/>
+          <w:numId w:val="7"/>
+        </w:numPr>
+        <w:spacing w:before="5"/>
+      </w:pPr>
+      <w:r>
+        <w:t>On the falling edge of B, if A and C were previously at logic level 1, Z may glitch to 0 before stabilizing at 1 due to the temporary outputs of the NAND gates.</w:t>
+      </w:r>
+    </w:p>
+    <w:p>
+      <w:pPr>
+        <w:pStyle w:val="a3"/>
+        <w:numPr>
+          <w:ilvl w:val="0"/>
+          <w:numId w:val="7"/>
+        </w:numPr>
+        <w:spacing w:before="5"/>
+      </w:pPr>
+      <w:r>
+        <w:t>On the rising edge of B, a similar situation can occur depending on the values of A and C. If either A or C is at logic level 1, Z may temporarily go to 0 before stabilizing at 1.</w:t>
+      </w:r>
+    </w:p>
+    <w:p>
+      <w:pPr>
+        <w:rPr>
+          <w:sz w:val="24"/>
+          <w:szCs w:val="24"/>
+        </w:rPr>
+      </w:pPr>
+    </w:p>
+    <w:p>
+      <w:pPr>
+        <w:pStyle w:val="2"/>
+        <w:rPr>
+          <w:rFonts w:eastAsiaTheme="minorEastAsia"/>
+          <w:lang w:eastAsia="zh-CN"/>
+        </w:rPr>
+      </w:pPr>
+      <w:r>
+        <w:rPr>
+          <w:noProof/>
+        </w:rPr>
+        <w:drawing>
+          <wp:anchor distT="0" distB="0" distL="114300" distR="114300" simplePos="0" relativeHeight="251658752" behindDoc="0" locked="0" layoutInCell="1" allowOverlap="1" wp14:anchorId="04E3D3FD" wp14:editId="56A749C6">
+            <wp:simplePos x="0" y="0"/>
+            <wp:positionH relativeFrom="column">
+              <wp:posOffset>4006850</wp:posOffset>
+            </wp:positionH>
+            <wp:positionV relativeFrom="paragraph">
+              <wp:posOffset>2858</wp:posOffset>
+            </wp:positionV>
+            <wp:extent cx="1351915" cy="1516380"/>
+            <wp:effectExtent l="0" t="0" r="635" b="7620"/>
+            <wp:wrapSquare wrapText="bothSides"/>
+            <wp:docPr id="997379656" name="图片 1"/>
+            <wp:cNvGraphicFramePr>
+              <a:graphicFrameLocks xmlns:a="http://schemas.openxmlformats.org/drawingml/2006/main" noChangeAspect="1"/>
+            </wp:cNvGraphicFramePr>
+            <a:graphic xmlns:a="http://schemas.openxmlformats.org/drawingml/2006/main">
+              <a:graphicData uri="http://schemas.openxmlformats.org/drawingml/2006/picture">
+                <pic:pic xmlns:pic="http://schemas.openxmlformats.org/drawingml/2006/picture">
+                  <pic:nvPicPr>
+                    <pic:cNvPr id="997379656" name=""/>
+                    <pic:cNvPicPr/>
+                  </pic:nvPicPr>
+                  <pic:blipFill>
+                    <a:blip r:embed="rId17" cstate="print">
                       <a:extLst>
                         <a:ext uri="{28A0092B-C50C-407E-A947-70E740481C1C}">
                           <a14:useLocalDpi xmlns:a14="http://schemas.microsoft.com/office/drawing/2010/main" val="0"/>
                         </a:ext>
                       </a:extLst>
                     </a:blip>
-                    <a:srcRect/>
                     <a:stretch>
                       <a:fillRect/>
                     </a:stretch>
                   </pic:blipFill>
-                  <pic:spPr bwMode="auto">
+                  <pic:spPr>
                     <a:xfrm>
                       <a:off x="0" y="0"/>
-                      <a:ext cx="2880074" cy="3230168"/>
+                      <a:ext cx="1351915" cy="1516380"/>
                     </a:xfrm>
                     <a:prstGeom prst="rect">
                       <a:avLst/>
                     </a:prstGeom>
-                    <a:noFill/>
-                    <a:ln>
-                      <a:noFill/>
-                    </a:ln>
                   </pic:spPr>
                 </pic:pic>
               </a:graphicData>
             </a:graphic>
-          </wp:inline>
+            <wp14:sizeRelH relativeFrom="margin">
+              <wp14:pctWidth>0</wp14:pctWidth>
+            </wp14:sizeRelH>
+            <wp14:sizeRelV relativeFrom="margin">
+              <wp14:pctHeight>0</wp14:pctHeight>
+            </wp14:sizeRelV>
+          </wp:anchor>
         </w:drawing>
       </w:r>
-    </w:p>
-    <w:p>
-      <w:pPr>
-        <w:pStyle w:val="a3"/>
-        <w:spacing w:line="274" w:lineRule="exact"/>
-      </w:pPr>
+      <w:r>
+        <w:rPr>
+          <w:rFonts w:eastAsiaTheme="minorEastAsia"/>
+          <w:lang w:eastAsia="zh-CN"/>
+        </w:rPr>
+        <w:t>General</w:t>
+      </w:r>
+      <w:r>
+        <w:t xml:space="preserve"> </w:t>
+      </w:r>
+      <w:r>
+        <w:t>Guide</w:t>
+      </w:r>
+      <w:r>
+        <w:rPr>
+          <w:rFonts w:eastAsiaTheme="minorEastAsia"/>
+          <w:lang w:eastAsia="zh-CN"/>
+        </w:rPr>
+        <w:t xml:space="preserve"> Questions</w:t>
+      </w:r>
     </w:p>
     <w:p>
       <w:pPr>
         <w:pStyle w:val="a3"/>
         <w:numPr>
           <w:ilvl w:val="0"/>
-          <w:numId w:val="1"/>
+          <w:numId w:val="8"/>
         </w:numPr>
-        <w:spacing w:line="274" w:lineRule="exact"/>
+        <w:rPr>
+          <w:rFonts w:eastAsiaTheme="minorEastAsia"/>
+          <w:lang w:eastAsia="zh-CN"/>
+        </w:rPr>
+      </w:pPr>
+      <w:r>
+        <w:rPr>
+          <w:rFonts w:eastAsiaTheme="minorEastAsia"/>
+          <w:b/>
+          <w:bCs/>
+          <w:lang w:eastAsia="zh-CN"/>
+        </w:rPr>
+        <w:t xml:space="preserve">(GG.6) </w:t>
+      </w:r>
+      <w:r>
+        <w:rPr>
+          <w:rFonts w:eastAsiaTheme="minorEastAsia"/>
+          <w:lang w:eastAsia="zh-CN"/>
+        </w:rPr>
+        <w:t>W</w:t>
+      </w:r>
+      <w:r>
+        <w:rPr>
+          <w:rFonts w:eastAsiaTheme="minorEastAsia"/>
+          <w:lang w:eastAsia="zh-CN"/>
+        </w:rPr>
+        <w:t>hat is the advantage of a larger noise immunity? Why is the last inverter observed rather than simply the first? Given a graph of output voltage (VOUT) vs. input voltage (VIN) for an inverter, how would you calculate the noise immunity for the inverter? See the following figure.</w:t>
+      </w:r>
+    </w:p>
+    <w:p>
+      <w:pPr>
+        <w:pStyle w:val="a3"/>
+        <w:rPr>
+          <w:rFonts w:eastAsiaTheme="minorEastAsia"/>
+          <w:b/>
+          <w:bCs/>
+          <w:lang w:eastAsia="zh-CN"/>
+        </w:rPr>
+      </w:pPr>
+      <w:r>
+        <w:rPr>
+          <w:rFonts w:eastAsiaTheme="minorEastAsia"/>
+          <w:b/>
+          <w:bCs/>
+          <w:lang w:eastAsia="zh-CN"/>
+        </w:rPr>
+        <w:t>Answer:</w:t>
+      </w:r>
+    </w:p>
+    <w:p>
+      <w:pPr>
+        <w:pStyle w:val="a3"/>
+        <w:numPr>
+          <w:ilvl w:val="0"/>
+          <w:numId w:val="2"/>
+        </w:numPr>
+        <w:rPr>
+          <w:rFonts w:eastAsiaTheme="minorEastAsia"/>
+          <w:lang w:eastAsia="zh-CN"/>
+        </w:rPr>
+      </w:pPr>
+      <w:r>
+        <w:rPr>
+          <w:rFonts w:eastAsiaTheme="minorEastAsia"/>
+          <w:lang w:eastAsia="zh-CN"/>
+        </w:rPr>
+        <w:t xml:space="preserve">The noise immunity of a gate indicates its ability to </w:t>
+      </w:r>
+      <w:r>
+        <w:rPr>
+          <w:rFonts w:eastAsiaTheme="minorEastAsia"/>
+          <w:b/>
+          <w:bCs/>
+          <w:lang w:eastAsia="zh-CN"/>
+        </w:rPr>
+        <w:t xml:space="preserve">withstand voltage variations due to noise without altering its logic state. </w:t>
+      </w:r>
+      <w:r>
+        <w:rPr>
+          <w:rFonts w:eastAsiaTheme="minorEastAsia"/>
+          <w:lang w:eastAsia="zh-CN"/>
+        </w:rPr>
+        <w:t xml:space="preserve">A gate with higher noise immunity is </w:t>
+      </w:r>
+      <w:r>
+        <w:rPr>
+          <w:rFonts w:eastAsiaTheme="minorEastAsia"/>
+          <w:b/>
+          <w:bCs/>
+          <w:lang w:eastAsia="zh-CN"/>
+        </w:rPr>
+        <w:t xml:space="preserve">more robust </w:t>
+      </w:r>
+      <w:r>
+        <w:rPr>
+          <w:rFonts w:eastAsiaTheme="minorEastAsia"/>
+          <w:lang w:eastAsia="zh-CN"/>
+        </w:rPr>
+        <w:t xml:space="preserve">against electrical noise, ensuring more reliable performance in noisy environments. </w:t>
+      </w:r>
+    </w:p>
+    <w:p>
+      <w:pPr>
+        <w:pStyle w:val="a3"/>
+        <w:numPr>
+          <w:ilvl w:val="0"/>
+          <w:numId w:val="2"/>
+        </w:numPr>
+        <w:spacing w:before="5"/>
+      </w:pPr>
+      <w:r>
+        <w:rPr>
+          <w:rFonts w:eastAsiaTheme="minorEastAsia"/>
+          <w:lang w:eastAsia="zh-CN"/>
+        </w:rPr>
+        <w:t xml:space="preserve">To calculate the noise immunity from the V_OUT vs. V_IN graph for an inverter, assess the voltage ranges where the output remains stable. For the high-level (or positive) noise immunity, find the difference between the median of the nominal "1" input range (3.5V) and the V_IN at which V_OUT starts to drop towards "0" (1.35V), which is 2.15V. For the low-level (or negative) noise immunity, calculate the difference between the median of the nominal "0" input range (0.35V) and the V_IN at which V_OUT begins to rise towards "1" (0.95V), resulting in </w:t>
+      </w:r>
+      <w:r>
+        <w:rPr>
+          <w:rFonts w:eastAsiaTheme="minorEastAsia"/>
+          <w:b/>
+          <w:bCs/>
+          <w:lang w:eastAsia="zh-CN"/>
+        </w:rPr>
+        <w:t>0.6V.</w:t>
+      </w:r>
+      <w:r>
+        <w:rPr>
+          <w:rFonts w:eastAsiaTheme="minorEastAsia"/>
+          <w:lang w:eastAsia="zh-CN"/>
+        </w:rPr>
+        <w:t xml:space="preserve"> </w:t>
+      </w:r>
+    </w:p>
+    <w:p>
+      <w:pPr>
+        <w:pStyle w:val="a3"/>
+        <w:spacing w:before="5"/>
+      </w:pPr>
+    </w:p>
+    <w:p>
+      <w:pPr>
+        <w:pStyle w:val="a3"/>
+        <w:numPr>
+          <w:ilvl w:val="0"/>
+          <w:numId w:val="8"/>
+        </w:numPr>
+        <w:spacing w:before="5"/>
+        <w:rPr>
+          <w:rFonts w:eastAsiaTheme="minorEastAsia"/>
+          <w:lang w:eastAsia="zh-CN"/>
+        </w:rPr>
+      </w:pPr>
+      <w:r>
+        <w:rPr>
+          <w:rFonts w:eastAsiaTheme="minorEastAsia"/>
+          <w:b/>
+          <w:bCs/>
+          <w:lang w:eastAsia="zh-CN"/>
+        </w:rPr>
+        <w:t xml:space="preserve">(GG.29) </w:t>
+      </w:r>
+      <w:r>
+        <w:rPr>
+          <w:rFonts w:eastAsiaTheme="minorEastAsia"/>
+          <w:lang w:eastAsia="zh-CN"/>
+        </w:rPr>
+        <w:t>If we have two or more LEDs to monitor several</w:t>
+      </w:r>
+      <w:r>
         <w:rPr>
           <w:rFonts w:eastAsiaTheme="minorEastAsia" w:hint="eastAsia"/>
           <w:lang w:eastAsia="zh-CN"/>
         </w:rPr>
-      </w:pPr>
-      <w:r>
-        <w:t>How long does it take the output Z to stabilize on the falling edge of B (in ns)?  How long does it take on the rising edge (in ns)? Are there any potential glitches in the output, Z? If so, explain what makes these glitches occur.</w:t>
+        <w:t xml:space="preserve"> </w:t>
+      </w:r>
+      <w:r>
+        <w:rPr>
+          <w:rFonts w:eastAsiaTheme="minorEastAsia"/>
+          <w:lang w:eastAsia="zh-CN"/>
+        </w:rPr>
+        <w:t>signals, why is it bad practice to share resistors?</w:t>
+      </w:r>
+    </w:p>
+    <w:p>
+      <w:pPr>
+        <w:pStyle w:val="a3"/>
+        <w:rPr>
+          <w:rFonts w:eastAsiaTheme="minorEastAsia" w:hint="eastAsia"/>
+          <w:b/>
+          <w:bCs/>
+          <w:lang w:eastAsia="zh-CN"/>
+        </w:rPr>
+      </w:pPr>
+      <w:r>
+        <w:rPr>
+          <w:rFonts w:eastAsiaTheme="minorEastAsia"/>
+          <w:b/>
+          <w:bCs/>
+          <w:lang w:eastAsia="zh-CN"/>
+        </w:rPr>
+        <w:t>Answer:</w:t>
       </w:r>
     </w:p>
     <w:p>
       <w:pPr>
         <w:pStyle w:val="a3"/>
         <w:spacing w:before="5"/>
-      </w:pPr>
+        <w:rPr>
+          <w:rFonts w:eastAsiaTheme="minorEastAsia"/>
+          <w:lang w:eastAsia="zh-CN"/>
+        </w:rPr>
+      </w:pPr>
+      <w:r>
+        <w:rPr>
+          <w:rFonts w:eastAsiaTheme="minorEastAsia"/>
+          <w:lang w:eastAsia="zh-CN"/>
+        </w:rPr>
+        <w:t>B</w:t>
+      </w:r>
+      <w:r>
+        <w:rPr>
+          <w:rFonts w:eastAsiaTheme="minorEastAsia"/>
+          <w:lang w:eastAsia="zh-CN"/>
+        </w:rPr>
+        <w:t>ecause each LED requires a specific amount of current to operate correctly. Sharing a resistor does not guarantee that each LED will receive the correct current, especially if the forward voltage drops across the LEDs are not identical</w:t>
+      </w:r>
+      <w:r>
+        <w:rPr>
+          <w:rFonts w:eastAsiaTheme="minorEastAsia"/>
+          <w:lang w:eastAsia="zh-CN"/>
+        </w:rPr>
+        <w:t xml:space="preserve">, which </w:t>
+      </w:r>
+      <w:r>
+        <w:rPr>
+          <w:rFonts w:eastAsiaTheme="minorEastAsia"/>
+          <w:lang w:eastAsia="zh-CN"/>
+        </w:rPr>
+        <w:t>may</w:t>
+      </w:r>
+      <w:r>
+        <w:rPr>
+          <w:rFonts w:eastAsiaTheme="minorEastAsia"/>
+          <w:lang w:eastAsia="zh-CN"/>
+        </w:rPr>
+        <w:t xml:space="preserve"> cause</w:t>
+      </w:r>
+      <w:r>
+        <w:rPr>
+          <w:rFonts w:eastAsiaTheme="minorEastAsia"/>
+          <w:lang w:eastAsia="zh-CN"/>
+        </w:rPr>
+        <w:t xml:space="preserve"> some LEDs being dimmer or not lighting up at all.</w:t>
+      </w:r>
     </w:p>
     <w:p>
       <w:pPr>
         <w:pStyle w:val="a3"/>
         <w:spacing w:before="5"/>
+        <w:rPr>
+          <w:rFonts w:eastAsiaTheme="minorEastAsia"/>
+          <w:lang w:eastAsia="zh-CN"/>
+        </w:rPr>
       </w:pPr>
     </w:p>
     <w:p>
       <w:pPr>
         <w:pStyle w:val="a3"/>
         <w:spacing w:before="5"/>
-      </w:pPr>
-    </w:p>
-    <w:p>
-      <w:pPr>
-        <w:pStyle w:val="a3"/>
-        <w:spacing w:before="5"/>
-      </w:pPr>
-    </w:p>
-    <w:p>
-      <w:pPr>
-        <w:pStyle w:val="a3"/>
-        <w:spacing w:before="5"/>
-      </w:pPr>
-    </w:p>
-    <w:p>
-      <w:pPr>
-        <w:pStyle w:val="a3"/>
-        <w:spacing w:before="5"/>
-      </w:pPr>
-    </w:p>
-    <w:p>
-      <w:pPr>
-        <w:pStyle w:val="a3"/>
-        <w:spacing w:before="5"/>
-      </w:pPr>
-    </w:p>
-    <w:p>
-      <w:pPr>
-        <w:pStyle w:val="a3"/>
-        <w:spacing w:before="5"/>
-      </w:pPr>
-    </w:p>
-    <w:p>
-      <w:pPr>
-        <w:pStyle w:val="a3"/>
-        <w:spacing w:before="5"/>
-      </w:pPr>
-    </w:p>
-    <w:p>
-      <w:pPr>
-        <w:pStyle w:val="a3"/>
-        <w:spacing w:before="5"/>
-      </w:pPr>
-    </w:p>
-    <w:p>
-      <w:pPr>
-        <w:pStyle w:val="a3"/>
-        <w:spacing w:before="5"/>
+        <w:rPr>
+          <w:rFonts w:eastAsiaTheme="minorEastAsia" w:hint="eastAsia"/>
+          <w:lang w:eastAsia="zh-CN"/>
+        </w:rPr>
       </w:pPr>
     </w:p>
     <w:p>
@@ -1692,82 +2422,39 @@
       <w:pPr>
         <w:pStyle w:val="a3"/>
         <w:spacing w:before="3"/>
-      </w:pPr>
-    </w:p>
-    <w:p>
-      <w:pPr>
-        <w:pStyle w:val="a3"/>
-        <w:spacing w:before="3"/>
-        <w:rPr>
-          <w:rFonts w:eastAsiaTheme="minorEastAsia"/>
-          <w:lang w:eastAsia="zh-CN"/>
-        </w:rPr>
-      </w:pPr>
-      <w:r>
-        <w:rPr>
-          <w:rFonts w:eastAsiaTheme="minorEastAsia"/>
-          <w:lang w:eastAsia="zh-CN"/>
-        </w:rPr>
-        <w:t xml:space="preserve">Lab01 is </w:t>
-      </w:r>
-      <w:proofErr w:type="gramStart"/>
-      <w:r>
-        <w:rPr>
-          <w:rFonts w:eastAsiaTheme="minorEastAsia"/>
-          <w:lang w:eastAsia="zh-CN"/>
-        </w:rPr>
-        <w:t>pretty straightforward</w:t>
-      </w:r>
-      <w:proofErr w:type="gramEnd"/>
-      <w:r>
-        <w:rPr>
-          <w:rFonts w:eastAsiaTheme="minorEastAsia"/>
-          <w:lang w:eastAsia="zh-CN"/>
-        </w:rPr>
-        <w:t xml:space="preserve">, basically emphasizing on the Quartus Prime configuration. </w:t>
-      </w:r>
-      <w:r>
-        <w:rPr>
-          <w:rFonts w:eastAsiaTheme="minorEastAsia"/>
-          <w:lang w:eastAsia="zh-CN"/>
-        </w:rPr>
-        <w:t xml:space="preserve">Through this lab, I refresh my memory about the ECE110, ECE120 &amp; ECE220. </w:t>
-      </w:r>
-    </w:p>
-    <w:p>
-      <w:pPr>
-        <w:pStyle w:val="a3"/>
-        <w:spacing w:before="3"/>
-        <w:rPr>
-          <w:rFonts w:eastAsiaTheme="minorEastAsia"/>
-          <w:lang w:eastAsia="zh-CN"/>
-        </w:rPr>
-      </w:pPr>
-    </w:p>
-    <w:p>
-      <w:pPr>
-        <w:pStyle w:val="a3"/>
-        <w:spacing w:before="3"/>
-        <w:rPr>
-          <w:rFonts w:eastAsiaTheme="minorEastAsia"/>
-          <w:lang w:eastAsia="zh-CN"/>
-        </w:rPr>
-      </w:pPr>
-    </w:p>
-    <w:p>
-      <w:pPr>
         <w:sectPr>
           <w:pgSz w:w="12240" w:h="15840"/>
           <w:pgMar w:top="1360" w:right="1680" w:bottom="280" w:left="1700" w:header="720" w:footer="720" w:gutter="0"/>
           <w:cols w:space="720"/>
         </w:sectPr>
       </w:pPr>
-    </w:p>
-    <w:p>
-      <w:pPr>
-        <w:pStyle w:val="a3"/>
-        <w:ind w:left="100" w:right="117" w:firstLine="719"/>
-        <w:jc w:val="both"/>
+      <w:r>
+        <w:t>Lab</w:t>
+      </w:r>
+      <w:r>
+        <w:t>1</w:t>
+      </w:r>
+      <w:r>
+        <w:t xml:space="preserve"> </w:t>
+      </w:r>
+      <w:r>
+        <w:t>is</w:t>
+      </w:r>
+      <w:r>
+        <w:t xml:space="preserve"> an effective refresher of foundational concepts from ECE110, ECE120, and ECE220, with a specific focus on Quartus Prime configuration. The lab emphasized the practical aspects of digital system design, particularly in identifying and resolving static hazards in a 2-to-1 MUX configuration. The hands-on experience with Quartus Prime and ModelSim simulations not only reinforced theoretical knowledge but also highlighted the significance of meticulous design and simulation in digital systems engineerin</w:t>
+      </w:r>
+      <w:r>
+        <w:t>g.</w:t>
+      </w:r>
+    </w:p>
+    <w:p>
+      <w:pPr>
+        <w:rPr>
+          <w:rFonts w:eastAsiaTheme="minorEastAsia" w:hint="eastAsia"/>
+          <w:sz w:val="24"/>
+          <w:szCs w:val="24"/>
+          <w:lang w:eastAsia="zh-CN"/>
+        </w:rPr>
       </w:pPr>
     </w:p>
     <w:sectPr>
@@ -1820,6 +2507,393 @@
 <file path=word/numbering.xml><?xml version="1.0" encoding="utf-8"?>
 <w:numbering xmlns:wpc="http://schemas.microsoft.com/office/word/2010/wordprocessingCanvas" xmlns:cx="http://schemas.microsoft.com/office/drawing/2014/chartex" xmlns:cx1="http://schemas.microsoft.com/office/drawing/2015/9/8/chartex" xmlns:cx2="http://schemas.microsoft.com/office/drawing/2015/10/21/chartex" xmlns:cx3="http://schemas.microsoft.com/office/drawing/2016/5/9/chartex" xmlns:cx4="http://schemas.microsoft.com/office/drawing/2016/5/10/chartex" xmlns:cx5="http://schemas.microsoft.com/office/drawing/2016/5/11/chartex" xmlns:cx6="http://schemas.microsoft.com/office/drawing/2016/5/12/chartex" xmlns:cx7="http://schemas.microsoft.com/office/drawing/2016/5/13/chartex" xmlns:cx8="http://schemas.microsoft.com/office/drawing/2016/5/14/chartex" xmlns:mc="http://schemas.openxmlformats.org/markup-compatibility/2006" xmlns:aink="http://schemas.microsoft.com/office/drawing/2016/ink" xmlns:am3d="http://schemas.microsoft.com/office/drawing/2017/model3d" xmlns:o="urn:schemas-microsoft-com:office:office" xmlns:oel="http://schemas.microsoft.com/office/2019/extlst" xmlns:r="http://schemas.openxmlformats.org/officeDocument/2006/relationships" xmlns:m="http://schemas.openxmlformats.org/officeDocument/2006/math" xmlns:v="urn:schemas-microsoft-com:vml" xmlns:wp14="http://schemas.microsoft.com/office/word/2010/wordprocessingDrawing" xmlns:wp="http://schemas.openxmlformats.org/drawingml/2006/wordprocessingDrawing" xmlns:w10="urn:schemas-microsoft-com:office:word" xmlns:w="http://schemas.openxmlformats.org/wordprocessingml/2006/main" xmlns:w14="http://schemas.microsoft.com/office/word/2010/wordml" xmlns:w15="http://schemas.microsoft.com/office/word/2012/wordml" xmlns:w16cex="http://schemas.microsoft.com/office/word/2018/wordml/cex" xmlns:w16cid="http://schemas.microsoft.com/office/word/2016/wordml/cid" xmlns:w16="http://schemas.microsoft.com/office/word/2018/wordml" xmlns:w16sdtdh="http://schemas.microsoft.com/office/word/2020/wordml/sdtdatahash" xmlns:w16se="http://schemas.microsoft.com/office/word/2015/wordml/symex" xmlns:wpg="http://schemas.microsoft.com/office/word/2010/wordprocessingGroup" xmlns:wpi="http://schemas.microsoft.com/office/word/2010/wordprocessingInk" xmlns:wne="http://schemas.microsoft.com/office/word/2006/wordml" xmlns:wps="http://schemas.microsoft.com/office/word/2010/wordprocessingShape" mc:Ignorable="w14 w15 w16se w16cid w16 w16cex w16sdtdh wp14">
   <w:abstractNum w:abstractNumId="0" w15:restartNumberingAfterBreak="0">
+    <w:nsid w:val="109A09E0"/>
+    <w:multiLevelType w:val="multilevel"/>
+    <w:tmpl w:val="12127E6E"/>
+    <w:lvl w:ilvl="0">
+      <w:start w:val="1"/>
+      <w:numFmt w:val="bullet"/>
+      <w:lvlText w:val=""/>
+      <w:lvlJc w:val="left"/>
+      <w:pPr>
+        <w:tabs>
+          <w:tab w:val="num" w:pos="720"/>
+        </w:tabs>
+        <w:ind w:left="720" w:hanging="360"/>
+      </w:pPr>
+      <w:rPr>
+        <w:rFonts w:ascii="Symbol" w:hAnsi="Symbol" w:hint="default"/>
+        <w:sz w:val="20"/>
+      </w:rPr>
+    </w:lvl>
+    <w:lvl w:ilvl="1" w:tentative="1">
+      <w:start w:val="1"/>
+      <w:numFmt w:val="bullet"/>
+      <w:lvlText w:val=""/>
+      <w:lvlJc w:val="left"/>
+      <w:pPr>
+        <w:tabs>
+          <w:tab w:val="num" w:pos="1440"/>
+        </w:tabs>
+        <w:ind w:left="1440" w:hanging="360"/>
+      </w:pPr>
+      <w:rPr>
+        <w:rFonts w:ascii="Symbol" w:hAnsi="Symbol" w:hint="default"/>
+        <w:sz w:val="20"/>
+      </w:rPr>
+    </w:lvl>
+    <w:lvl w:ilvl="2" w:tentative="1">
+      <w:start w:val="1"/>
+      <w:numFmt w:val="bullet"/>
+      <w:lvlText w:val=""/>
+      <w:lvlJc w:val="left"/>
+      <w:pPr>
+        <w:tabs>
+          <w:tab w:val="num" w:pos="2160"/>
+        </w:tabs>
+        <w:ind w:left="2160" w:hanging="360"/>
+      </w:pPr>
+      <w:rPr>
+        <w:rFonts w:ascii="Symbol" w:hAnsi="Symbol" w:hint="default"/>
+        <w:sz w:val="20"/>
+      </w:rPr>
+    </w:lvl>
+    <w:lvl w:ilvl="3" w:tentative="1">
+      <w:start w:val="1"/>
+      <w:numFmt w:val="bullet"/>
+      <w:lvlText w:val=""/>
+      <w:lvlJc w:val="left"/>
+      <w:pPr>
+        <w:tabs>
+          <w:tab w:val="num" w:pos="2880"/>
+        </w:tabs>
+        <w:ind w:left="2880" w:hanging="360"/>
+      </w:pPr>
+      <w:rPr>
+        <w:rFonts w:ascii="Symbol" w:hAnsi="Symbol" w:hint="default"/>
+        <w:sz w:val="20"/>
+      </w:rPr>
+    </w:lvl>
+    <w:lvl w:ilvl="4" w:tentative="1">
+      <w:start w:val="1"/>
+      <w:numFmt w:val="bullet"/>
+      <w:lvlText w:val=""/>
+      <w:lvlJc w:val="left"/>
+      <w:pPr>
+        <w:tabs>
+          <w:tab w:val="num" w:pos="3600"/>
+        </w:tabs>
+        <w:ind w:left="3600" w:hanging="360"/>
+      </w:pPr>
+      <w:rPr>
+        <w:rFonts w:ascii="Symbol" w:hAnsi="Symbol" w:hint="default"/>
+        <w:sz w:val="20"/>
+      </w:rPr>
+    </w:lvl>
+    <w:lvl w:ilvl="5" w:tentative="1">
+      <w:start w:val="1"/>
+      <w:numFmt w:val="bullet"/>
+      <w:lvlText w:val=""/>
+      <w:lvlJc w:val="left"/>
+      <w:pPr>
+        <w:tabs>
+          <w:tab w:val="num" w:pos="4320"/>
+        </w:tabs>
+        <w:ind w:left="4320" w:hanging="360"/>
+      </w:pPr>
+      <w:rPr>
+        <w:rFonts w:ascii="Symbol" w:hAnsi="Symbol" w:hint="default"/>
+        <w:sz w:val="20"/>
+      </w:rPr>
+    </w:lvl>
+    <w:lvl w:ilvl="6" w:tentative="1">
+      <w:start w:val="1"/>
+      <w:numFmt w:val="bullet"/>
+      <w:lvlText w:val=""/>
+      <w:lvlJc w:val="left"/>
+      <w:pPr>
+        <w:tabs>
+          <w:tab w:val="num" w:pos="5040"/>
+        </w:tabs>
+        <w:ind w:left="5040" w:hanging="360"/>
+      </w:pPr>
+      <w:rPr>
+        <w:rFonts w:ascii="Symbol" w:hAnsi="Symbol" w:hint="default"/>
+        <w:sz w:val="20"/>
+      </w:rPr>
+    </w:lvl>
+    <w:lvl w:ilvl="7" w:tentative="1">
+      <w:start w:val="1"/>
+      <w:numFmt w:val="bullet"/>
+      <w:lvlText w:val=""/>
+      <w:lvlJc w:val="left"/>
+      <w:pPr>
+        <w:tabs>
+          <w:tab w:val="num" w:pos="5760"/>
+        </w:tabs>
+        <w:ind w:left="5760" w:hanging="360"/>
+      </w:pPr>
+      <w:rPr>
+        <w:rFonts w:ascii="Symbol" w:hAnsi="Symbol" w:hint="default"/>
+        <w:sz w:val="20"/>
+      </w:rPr>
+    </w:lvl>
+    <w:lvl w:ilvl="8" w:tentative="1">
+      <w:start w:val="1"/>
+      <w:numFmt w:val="bullet"/>
+      <w:lvlText w:val=""/>
+      <w:lvlJc w:val="left"/>
+      <w:pPr>
+        <w:tabs>
+          <w:tab w:val="num" w:pos="6480"/>
+        </w:tabs>
+        <w:ind w:left="6480" w:hanging="360"/>
+      </w:pPr>
+      <w:rPr>
+        <w:rFonts w:ascii="Symbol" w:hAnsi="Symbol" w:hint="default"/>
+        <w:sz w:val="20"/>
+      </w:rPr>
+    </w:lvl>
+  </w:abstractNum>
+  <w:abstractNum w:abstractNumId="1" w15:restartNumberingAfterBreak="0">
+    <w:nsid w:val="1929779A"/>
+    <w:multiLevelType w:val="multilevel"/>
+    <w:tmpl w:val="1DBE7EF4"/>
+    <w:lvl w:ilvl="0">
+      <w:start w:val="1"/>
+      <w:numFmt w:val="bullet"/>
+      <w:lvlText w:val=""/>
+      <w:lvlJc w:val="left"/>
+      <w:pPr>
+        <w:tabs>
+          <w:tab w:val="num" w:pos="720"/>
+        </w:tabs>
+        <w:ind w:left="720" w:hanging="360"/>
+      </w:pPr>
+      <w:rPr>
+        <w:rFonts w:ascii="Symbol" w:hAnsi="Symbol" w:hint="default"/>
+        <w:sz w:val="20"/>
+      </w:rPr>
+    </w:lvl>
+    <w:lvl w:ilvl="1" w:tentative="1">
+      <w:start w:val="1"/>
+      <w:numFmt w:val="bullet"/>
+      <w:lvlText w:val=""/>
+      <w:lvlJc w:val="left"/>
+      <w:pPr>
+        <w:tabs>
+          <w:tab w:val="num" w:pos="1440"/>
+        </w:tabs>
+        <w:ind w:left="1440" w:hanging="360"/>
+      </w:pPr>
+      <w:rPr>
+        <w:rFonts w:ascii="Symbol" w:hAnsi="Symbol" w:hint="default"/>
+        <w:sz w:val="20"/>
+      </w:rPr>
+    </w:lvl>
+    <w:lvl w:ilvl="2" w:tentative="1">
+      <w:start w:val="1"/>
+      <w:numFmt w:val="bullet"/>
+      <w:lvlText w:val=""/>
+      <w:lvlJc w:val="left"/>
+      <w:pPr>
+        <w:tabs>
+          <w:tab w:val="num" w:pos="2160"/>
+        </w:tabs>
+        <w:ind w:left="2160" w:hanging="360"/>
+      </w:pPr>
+      <w:rPr>
+        <w:rFonts w:ascii="Symbol" w:hAnsi="Symbol" w:hint="default"/>
+        <w:sz w:val="20"/>
+      </w:rPr>
+    </w:lvl>
+    <w:lvl w:ilvl="3" w:tentative="1">
+      <w:start w:val="1"/>
+      <w:numFmt w:val="bullet"/>
+      <w:lvlText w:val=""/>
+      <w:lvlJc w:val="left"/>
+      <w:pPr>
+        <w:tabs>
+          <w:tab w:val="num" w:pos="2880"/>
+        </w:tabs>
+        <w:ind w:left="2880" w:hanging="360"/>
+      </w:pPr>
+      <w:rPr>
+        <w:rFonts w:ascii="Symbol" w:hAnsi="Symbol" w:hint="default"/>
+        <w:sz w:val="20"/>
+      </w:rPr>
+    </w:lvl>
+    <w:lvl w:ilvl="4" w:tentative="1">
+      <w:start w:val="1"/>
+      <w:numFmt w:val="bullet"/>
+      <w:lvlText w:val=""/>
+      <w:lvlJc w:val="left"/>
+      <w:pPr>
+        <w:tabs>
+          <w:tab w:val="num" w:pos="3600"/>
+        </w:tabs>
+        <w:ind w:left="3600" w:hanging="360"/>
+      </w:pPr>
+      <w:rPr>
+        <w:rFonts w:ascii="Symbol" w:hAnsi="Symbol" w:hint="default"/>
+        <w:sz w:val="20"/>
+      </w:rPr>
+    </w:lvl>
+    <w:lvl w:ilvl="5" w:tentative="1">
+      <w:start w:val="1"/>
+      <w:numFmt w:val="bullet"/>
+      <w:lvlText w:val=""/>
+      <w:lvlJc w:val="left"/>
+      <w:pPr>
+        <w:tabs>
+          <w:tab w:val="num" w:pos="4320"/>
+        </w:tabs>
+        <w:ind w:left="4320" w:hanging="360"/>
+      </w:pPr>
+      <w:rPr>
+        <w:rFonts w:ascii="Symbol" w:hAnsi="Symbol" w:hint="default"/>
+        <w:sz w:val="20"/>
+      </w:rPr>
+    </w:lvl>
+    <w:lvl w:ilvl="6" w:tentative="1">
+      <w:start w:val="1"/>
+      <w:numFmt w:val="bullet"/>
+      <w:lvlText w:val=""/>
+      <w:lvlJc w:val="left"/>
+      <w:pPr>
+        <w:tabs>
+          <w:tab w:val="num" w:pos="5040"/>
+        </w:tabs>
+        <w:ind w:left="5040" w:hanging="360"/>
+      </w:pPr>
+      <w:rPr>
+        <w:rFonts w:ascii="Symbol" w:hAnsi="Symbol" w:hint="default"/>
+        <w:sz w:val="20"/>
+      </w:rPr>
+    </w:lvl>
+    <w:lvl w:ilvl="7" w:tentative="1">
+      <w:start w:val="1"/>
+      <w:numFmt w:val="bullet"/>
+      <w:lvlText w:val=""/>
+      <w:lvlJc w:val="left"/>
+      <w:pPr>
+        <w:tabs>
+          <w:tab w:val="num" w:pos="5760"/>
+        </w:tabs>
+        <w:ind w:left="5760" w:hanging="360"/>
+      </w:pPr>
+      <w:rPr>
+        <w:rFonts w:ascii="Symbol" w:hAnsi="Symbol" w:hint="default"/>
+        <w:sz w:val="20"/>
+      </w:rPr>
+    </w:lvl>
+    <w:lvl w:ilvl="8" w:tentative="1">
+      <w:start w:val="1"/>
+      <w:numFmt w:val="bullet"/>
+      <w:lvlText w:val=""/>
+      <w:lvlJc w:val="left"/>
+      <w:pPr>
+        <w:tabs>
+          <w:tab w:val="num" w:pos="6480"/>
+        </w:tabs>
+        <w:ind w:left="6480" w:hanging="360"/>
+      </w:pPr>
+      <w:rPr>
+        <w:rFonts w:ascii="Symbol" w:hAnsi="Symbol" w:hint="default"/>
+        <w:sz w:val="20"/>
+      </w:rPr>
+    </w:lvl>
+  </w:abstractNum>
+  <w:abstractNum w:abstractNumId="2" w15:restartNumberingAfterBreak="0">
+    <w:nsid w:val="1FF47CBC"/>
+    <w:multiLevelType w:val="hybridMultilevel"/>
+    <w:tmpl w:val="9E0E0E96"/>
+    <w:lvl w:ilvl="0" w:tplc="63983D2E">
+      <w:start w:val="1"/>
+      <w:numFmt w:val="decimal"/>
+      <w:lvlText w:val="%1."/>
+      <w:lvlJc w:val="left"/>
+      <w:pPr>
+        <w:ind w:left="360" w:hanging="360"/>
+      </w:pPr>
+      <w:rPr>
+        <w:rFonts w:hint="default"/>
+      </w:rPr>
+    </w:lvl>
+    <w:lvl w:ilvl="1" w:tplc="04090019" w:tentative="1">
+      <w:start w:val="1"/>
+      <w:numFmt w:val="lowerLetter"/>
+      <w:lvlText w:val="%2)"/>
+      <w:lvlJc w:val="left"/>
+      <w:pPr>
+        <w:ind w:left="880" w:hanging="440"/>
+      </w:pPr>
+    </w:lvl>
+    <w:lvl w:ilvl="2" w:tplc="0409001B" w:tentative="1">
+      <w:start w:val="1"/>
+      <w:numFmt w:val="lowerRoman"/>
+      <w:lvlText w:val="%3."/>
+      <w:lvlJc w:val="right"/>
+      <w:pPr>
+        <w:ind w:left="1320" w:hanging="440"/>
+      </w:pPr>
+    </w:lvl>
+    <w:lvl w:ilvl="3" w:tplc="0409000F" w:tentative="1">
+      <w:start w:val="1"/>
+      <w:numFmt w:val="decimal"/>
+      <w:lvlText w:val="%4."/>
+      <w:lvlJc w:val="left"/>
+      <w:pPr>
+        <w:ind w:left="1760" w:hanging="440"/>
+      </w:pPr>
+    </w:lvl>
+    <w:lvl w:ilvl="4" w:tplc="04090019" w:tentative="1">
+      <w:start w:val="1"/>
+      <w:numFmt w:val="lowerLetter"/>
+      <w:lvlText w:val="%5)"/>
+      <w:lvlJc w:val="left"/>
+      <w:pPr>
+        <w:ind w:left="2200" w:hanging="440"/>
+      </w:pPr>
+    </w:lvl>
+    <w:lvl w:ilvl="5" w:tplc="0409001B" w:tentative="1">
+      <w:start w:val="1"/>
+      <w:numFmt w:val="lowerRoman"/>
+      <w:lvlText w:val="%6."/>
+      <w:lvlJc w:val="right"/>
+      <w:pPr>
+        <w:ind w:left="2640" w:hanging="440"/>
+      </w:pPr>
+    </w:lvl>
+    <w:lvl w:ilvl="6" w:tplc="0409000F" w:tentative="1">
+      <w:start w:val="1"/>
+      <w:numFmt w:val="decimal"/>
+      <w:lvlText w:val="%7."/>
+      <w:lvlJc w:val="left"/>
+      <w:pPr>
+        <w:ind w:left="3080" w:hanging="440"/>
+      </w:pPr>
+    </w:lvl>
+    <w:lvl w:ilvl="7" w:tplc="04090019" w:tentative="1">
+      <w:start w:val="1"/>
+      <w:numFmt w:val="lowerLetter"/>
+      <w:lvlText w:val="%8)"/>
+      <w:lvlJc w:val="left"/>
+      <w:pPr>
+        <w:ind w:left="3520" w:hanging="440"/>
+      </w:pPr>
+    </w:lvl>
+    <w:lvl w:ilvl="8" w:tplc="0409001B" w:tentative="1">
+      <w:start w:val="1"/>
+      <w:numFmt w:val="lowerRoman"/>
+      <w:lvlText w:val="%9."/>
+      <w:lvlJc w:val="right"/>
+      <w:pPr>
+        <w:ind w:left="3960" w:hanging="440"/>
+      </w:pPr>
+    </w:lvl>
+  </w:abstractNum>
+  <w:abstractNum w:abstractNumId="3" w15:restartNumberingAfterBreak="0">
     <w:nsid w:val="40095CA2"/>
     <w:multiLevelType w:val="hybridMultilevel"/>
     <w:tmpl w:val="97F8A25A"/>
@@ -1908,7 +2982,156 @@
       </w:pPr>
     </w:lvl>
   </w:abstractNum>
-  <w:abstractNum w:abstractNumId="1" w15:restartNumberingAfterBreak="0">
+  <w:abstractNum w:abstractNumId="4" w15:restartNumberingAfterBreak="0">
+    <w:nsid w:val="5D3E60B4"/>
+    <w:multiLevelType w:val="multilevel"/>
+    <w:tmpl w:val="60FC238A"/>
+    <w:lvl w:ilvl="0">
+      <w:start w:val="1"/>
+      <w:numFmt w:val="bullet"/>
+      <w:lvlText w:val=""/>
+      <w:lvlJc w:val="left"/>
+      <w:pPr>
+        <w:tabs>
+          <w:tab w:val="num" w:pos="720"/>
+        </w:tabs>
+        <w:ind w:left="720" w:hanging="360"/>
+      </w:pPr>
+      <w:rPr>
+        <w:rFonts w:ascii="Symbol" w:hAnsi="Symbol" w:hint="default"/>
+        <w:sz w:val="20"/>
+      </w:rPr>
+    </w:lvl>
+    <w:lvl w:ilvl="1" w:tentative="1">
+      <w:start w:val="1"/>
+      <w:numFmt w:val="bullet"/>
+      <w:lvlText w:val=""/>
+      <w:lvlJc w:val="left"/>
+      <w:pPr>
+        <w:tabs>
+          <w:tab w:val="num" w:pos="1440"/>
+        </w:tabs>
+        <w:ind w:left="1440" w:hanging="360"/>
+      </w:pPr>
+      <w:rPr>
+        <w:rFonts w:ascii="Symbol" w:hAnsi="Symbol" w:hint="default"/>
+        <w:sz w:val="20"/>
+      </w:rPr>
+    </w:lvl>
+    <w:lvl w:ilvl="2" w:tentative="1">
+      <w:start w:val="1"/>
+      <w:numFmt w:val="bullet"/>
+      <w:lvlText w:val=""/>
+      <w:lvlJc w:val="left"/>
+      <w:pPr>
+        <w:tabs>
+          <w:tab w:val="num" w:pos="2160"/>
+        </w:tabs>
+        <w:ind w:left="2160" w:hanging="360"/>
+      </w:pPr>
+      <w:rPr>
+        <w:rFonts w:ascii="Symbol" w:hAnsi="Symbol" w:hint="default"/>
+        <w:sz w:val="20"/>
+      </w:rPr>
+    </w:lvl>
+    <w:lvl w:ilvl="3" w:tentative="1">
+      <w:start w:val="1"/>
+      <w:numFmt w:val="bullet"/>
+      <w:lvlText w:val=""/>
+      <w:lvlJc w:val="left"/>
+      <w:pPr>
+        <w:tabs>
+          <w:tab w:val="num" w:pos="2880"/>
+        </w:tabs>
+        <w:ind w:left="2880" w:hanging="360"/>
+      </w:pPr>
+      <w:rPr>
+        <w:rFonts w:ascii="Symbol" w:hAnsi="Symbol" w:hint="default"/>
+        <w:sz w:val="20"/>
+      </w:rPr>
+    </w:lvl>
+    <w:lvl w:ilvl="4" w:tentative="1">
+      <w:start w:val="1"/>
+      <w:numFmt w:val="bullet"/>
+      <w:lvlText w:val=""/>
+      <w:lvlJc w:val="left"/>
+      <w:pPr>
+        <w:tabs>
+          <w:tab w:val="num" w:pos="3600"/>
+        </w:tabs>
+        <w:ind w:left="3600" w:hanging="360"/>
+      </w:pPr>
+      <w:rPr>
+        <w:rFonts w:ascii="Symbol" w:hAnsi="Symbol" w:hint="default"/>
+        <w:sz w:val="20"/>
+      </w:rPr>
+    </w:lvl>
+    <w:lvl w:ilvl="5" w:tentative="1">
+      <w:start w:val="1"/>
+      <w:numFmt w:val="bullet"/>
+      <w:lvlText w:val=""/>
+      <w:lvlJc w:val="left"/>
+      <w:pPr>
+        <w:tabs>
+          <w:tab w:val="num" w:pos="4320"/>
+        </w:tabs>
+        <w:ind w:left="4320" w:hanging="360"/>
+      </w:pPr>
+      <w:rPr>
+        <w:rFonts w:ascii="Symbol" w:hAnsi="Symbol" w:hint="default"/>
+        <w:sz w:val="20"/>
+      </w:rPr>
+    </w:lvl>
+    <w:lvl w:ilvl="6" w:tentative="1">
+      <w:start w:val="1"/>
+      <w:numFmt w:val="bullet"/>
+      <w:lvlText w:val=""/>
+      <w:lvlJc w:val="left"/>
+      <w:pPr>
+        <w:tabs>
+          <w:tab w:val="num" w:pos="5040"/>
+        </w:tabs>
+        <w:ind w:left="5040" w:hanging="360"/>
+      </w:pPr>
+      <w:rPr>
+        <w:rFonts w:ascii="Symbol" w:hAnsi="Symbol" w:hint="default"/>
+        <w:sz w:val="20"/>
+      </w:rPr>
+    </w:lvl>
+    <w:lvl w:ilvl="7" w:tentative="1">
+      <w:start w:val="1"/>
+      <w:numFmt w:val="bullet"/>
+      <w:lvlText w:val=""/>
+      <w:lvlJc w:val="left"/>
+      <w:pPr>
+        <w:tabs>
+          <w:tab w:val="num" w:pos="5760"/>
+        </w:tabs>
+        <w:ind w:left="5760" w:hanging="360"/>
+      </w:pPr>
+      <w:rPr>
+        <w:rFonts w:ascii="Symbol" w:hAnsi="Symbol" w:hint="default"/>
+        <w:sz w:val="20"/>
+      </w:rPr>
+    </w:lvl>
+    <w:lvl w:ilvl="8" w:tentative="1">
+      <w:start w:val="1"/>
+      <w:numFmt w:val="bullet"/>
+      <w:lvlText w:val=""/>
+      <w:lvlJc w:val="left"/>
+      <w:pPr>
+        <w:tabs>
+          <w:tab w:val="num" w:pos="6480"/>
+        </w:tabs>
+        <w:ind w:left="6480" w:hanging="360"/>
+      </w:pPr>
+      <w:rPr>
+        <w:rFonts w:ascii="Symbol" w:hAnsi="Symbol" w:hint="default"/>
+        <w:sz w:val="20"/>
+      </w:rPr>
+    </w:lvl>
+  </w:abstractNum>
+  <w:abstractNum w:abstractNumId="5" w15:restartNumberingAfterBreak="0">
     <w:nsid w:val="67433C42"/>
     <w:multiLevelType w:val="hybridMultilevel"/>
     <w:tmpl w:val="97F8A25A"/>
@@ -1997,10 +3220,10 @@
       </w:pPr>
     </w:lvl>
   </w:abstractNum>
-  <w:abstractNum w:abstractNumId="2" w15:restartNumberingAfterBreak="0">
+  <w:abstractNum w:abstractNumId="6" w15:restartNumberingAfterBreak="0">
     <w:nsid w:val="744E1612"/>
     <w:multiLevelType w:val="hybridMultilevel"/>
-    <w:tmpl w:val="4D76FDD6"/>
+    <w:tmpl w:val="CF383C16"/>
     <w:lvl w:ilvl="0" w:tplc="04090001">
       <w:start w:val="1"/>
       <w:numFmt w:val="bullet"/>
@@ -2110,14 +3333,178 @@
       </w:rPr>
     </w:lvl>
   </w:abstractNum>
+  <w:abstractNum w:abstractNumId="7" w15:restartNumberingAfterBreak="0">
+    <w:nsid w:val="74FF2858"/>
+    <w:multiLevelType w:val="multilevel"/>
+    <w:tmpl w:val="E9564F7C"/>
+    <w:lvl w:ilvl="0">
+      <w:start w:val="1"/>
+      <w:numFmt w:val="bullet"/>
+      <w:lvlText w:val=""/>
+      <w:lvlJc w:val="left"/>
+      <w:pPr>
+        <w:tabs>
+          <w:tab w:val="num" w:pos="720"/>
+        </w:tabs>
+        <w:ind w:left="720" w:hanging="360"/>
+      </w:pPr>
+      <w:rPr>
+        <w:rFonts w:ascii="Symbol" w:hAnsi="Symbol" w:hint="default"/>
+        <w:sz w:val="20"/>
+      </w:rPr>
+    </w:lvl>
+    <w:lvl w:ilvl="1" w:tentative="1">
+      <w:start w:val="1"/>
+      <w:numFmt w:val="bullet"/>
+      <w:lvlText w:val=""/>
+      <w:lvlJc w:val="left"/>
+      <w:pPr>
+        <w:tabs>
+          <w:tab w:val="num" w:pos="1440"/>
+        </w:tabs>
+        <w:ind w:left="1440" w:hanging="360"/>
+      </w:pPr>
+      <w:rPr>
+        <w:rFonts w:ascii="Symbol" w:hAnsi="Symbol" w:hint="default"/>
+        <w:sz w:val="20"/>
+      </w:rPr>
+    </w:lvl>
+    <w:lvl w:ilvl="2" w:tentative="1">
+      <w:start w:val="1"/>
+      <w:numFmt w:val="bullet"/>
+      <w:lvlText w:val=""/>
+      <w:lvlJc w:val="left"/>
+      <w:pPr>
+        <w:tabs>
+          <w:tab w:val="num" w:pos="2160"/>
+        </w:tabs>
+        <w:ind w:left="2160" w:hanging="360"/>
+      </w:pPr>
+      <w:rPr>
+        <w:rFonts w:ascii="Symbol" w:hAnsi="Symbol" w:hint="default"/>
+        <w:sz w:val="20"/>
+      </w:rPr>
+    </w:lvl>
+    <w:lvl w:ilvl="3" w:tentative="1">
+      <w:start w:val="1"/>
+      <w:numFmt w:val="bullet"/>
+      <w:lvlText w:val=""/>
+      <w:lvlJc w:val="left"/>
+      <w:pPr>
+        <w:tabs>
+          <w:tab w:val="num" w:pos="2880"/>
+        </w:tabs>
+        <w:ind w:left="2880" w:hanging="360"/>
+      </w:pPr>
+      <w:rPr>
+        <w:rFonts w:ascii="Symbol" w:hAnsi="Symbol" w:hint="default"/>
+        <w:sz w:val="20"/>
+      </w:rPr>
+    </w:lvl>
+    <w:lvl w:ilvl="4" w:tentative="1">
+      <w:start w:val="1"/>
+      <w:numFmt w:val="bullet"/>
+      <w:lvlText w:val=""/>
+      <w:lvlJc w:val="left"/>
+      <w:pPr>
+        <w:tabs>
+          <w:tab w:val="num" w:pos="3600"/>
+        </w:tabs>
+        <w:ind w:left="3600" w:hanging="360"/>
+      </w:pPr>
+      <w:rPr>
+        <w:rFonts w:ascii="Symbol" w:hAnsi="Symbol" w:hint="default"/>
+        <w:sz w:val="20"/>
+      </w:rPr>
+    </w:lvl>
+    <w:lvl w:ilvl="5" w:tentative="1">
+      <w:start w:val="1"/>
+      <w:numFmt w:val="bullet"/>
+      <w:lvlText w:val=""/>
+      <w:lvlJc w:val="left"/>
+      <w:pPr>
+        <w:tabs>
+          <w:tab w:val="num" w:pos="4320"/>
+        </w:tabs>
+        <w:ind w:left="4320" w:hanging="360"/>
+      </w:pPr>
+      <w:rPr>
+        <w:rFonts w:ascii="Symbol" w:hAnsi="Symbol" w:hint="default"/>
+        <w:sz w:val="20"/>
+      </w:rPr>
+    </w:lvl>
+    <w:lvl w:ilvl="6" w:tentative="1">
+      <w:start w:val="1"/>
+      <w:numFmt w:val="bullet"/>
+      <w:lvlText w:val=""/>
+      <w:lvlJc w:val="left"/>
+      <w:pPr>
+        <w:tabs>
+          <w:tab w:val="num" w:pos="5040"/>
+        </w:tabs>
+        <w:ind w:left="5040" w:hanging="360"/>
+      </w:pPr>
+      <w:rPr>
+        <w:rFonts w:ascii="Symbol" w:hAnsi="Symbol" w:hint="default"/>
+        <w:sz w:val="20"/>
+      </w:rPr>
+    </w:lvl>
+    <w:lvl w:ilvl="7" w:tentative="1">
+      <w:start w:val="1"/>
+      <w:numFmt w:val="bullet"/>
+      <w:lvlText w:val=""/>
+      <w:lvlJc w:val="left"/>
+      <w:pPr>
+        <w:tabs>
+          <w:tab w:val="num" w:pos="5760"/>
+        </w:tabs>
+        <w:ind w:left="5760" w:hanging="360"/>
+      </w:pPr>
+      <w:rPr>
+        <w:rFonts w:ascii="Symbol" w:hAnsi="Symbol" w:hint="default"/>
+        <w:sz w:val="20"/>
+      </w:rPr>
+    </w:lvl>
+    <w:lvl w:ilvl="8" w:tentative="1">
+      <w:start w:val="1"/>
+      <w:numFmt w:val="bullet"/>
+      <w:lvlText w:val=""/>
+      <w:lvlJc w:val="left"/>
+      <w:pPr>
+        <w:tabs>
+          <w:tab w:val="num" w:pos="6480"/>
+        </w:tabs>
+        <w:ind w:left="6480" w:hanging="360"/>
+      </w:pPr>
+      <w:rPr>
+        <w:rFonts w:ascii="Symbol" w:hAnsi="Symbol" w:hint="default"/>
+        <w:sz w:val="20"/>
+      </w:rPr>
+    </w:lvl>
+  </w:abstractNum>
   <w:num w:numId="1" w16cid:durableId="2023243285">
+    <w:abstractNumId w:val="5"/>
+  </w:num>
+  <w:num w:numId="2" w16cid:durableId="310864925">
+    <w:abstractNumId w:val="6"/>
+  </w:num>
+  <w:num w:numId="3" w16cid:durableId="224800687">
+    <w:abstractNumId w:val="3"/>
+  </w:num>
+  <w:num w:numId="4" w16cid:durableId="1459840843">
+    <w:abstractNumId w:val="7"/>
+  </w:num>
+  <w:num w:numId="5" w16cid:durableId="1365522717">
+    <w:abstractNumId w:val="0"/>
+  </w:num>
+  <w:num w:numId="6" w16cid:durableId="1688024067">
+    <w:abstractNumId w:val="4"/>
+  </w:num>
+  <w:num w:numId="7" w16cid:durableId="1984575869">
     <w:abstractNumId w:val="1"/>
   </w:num>
-  <w:num w:numId="2" w16cid:durableId="310864925">
+  <w:num w:numId="8" w16cid:durableId="1910571795">
     <w:abstractNumId w:val="2"/>
-  </w:num>
-  <w:num w:numId="3" w16cid:durableId="224800687">
-    <w:abstractNumId w:val="0"/>
   </w:num>
 </w:numbering>
 </file>

</xml_diff>